<commit_message>
move http handler to message handler
</commit_message>
<xml_diff>
--- a/doc/HTTP Protocol.docx
+++ b/doc/HTTP Protocol.docx
@@ -10,7 +10,6 @@
           <w:szCs w:val="52"/>
         </w:rPr>
       </w:pPr>
-      <w:proofErr w:type="spellStart"/>
       <w:r>
         <w:rPr>
           <w:rFonts w:hint="eastAsia"/>
@@ -19,7 +18,6 @@
         </w:rPr>
         <w:t>Maraton</w:t>
       </w:r>
-      <w:proofErr w:type="spellEnd"/>
       <w:r>
         <w:rPr>
           <w:sz w:val="52"/>
@@ -60,9 +58,6 @@
           <w:ilvl w:val="0"/>
           <w:numId w:val="1"/>
         </w:numPr>
-        <w:rPr>
-          <w:rFonts w:hint="eastAsia"/>
-        </w:rPr>
       </w:pPr>
       <w:r>
         <w:rPr>
@@ -161,11 +156,6 @@
       </w:r>
     </w:p>
     <w:p>
-      <w:pPr>
-        <w:rPr>
-          <w:rFonts w:hint="eastAsia"/>
-        </w:rPr>
-      </w:pPr>
       <w:r>
         <w:rPr>
           <w:rFonts w:hint="eastAsia"/>
@@ -189,11 +179,6 @@
       </w:r>
     </w:p>
     <w:p>
-      <w:pPr>
-        <w:rPr>
-          <w:rFonts w:hint="eastAsia"/>
-        </w:rPr>
-      </w:pPr>
       <w:r>
         <w:rPr>
           <w:rFonts w:hint="eastAsia"/>
@@ -234,11 +219,6 @@
             <w:tcW w:w="1776" w:type="dxa"/>
           </w:tcPr>
           <w:p>
-            <w:pPr>
-              <w:rPr>
-                <w:rFonts w:hint="eastAsia"/>
-              </w:rPr>
-            </w:pPr>
             <w:r>
               <w:rPr>
                 <w:rFonts w:hint="eastAsia"/>
@@ -252,11 +232,6 @@
             <w:tcW w:w="3748" w:type="dxa"/>
           </w:tcPr>
           <w:p>
-            <w:pPr>
-              <w:rPr>
-                <w:rFonts w:hint="eastAsia"/>
-              </w:rPr>
-            </w:pPr>
             <w:r>
               <w:rPr>
                 <w:rFonts w:hint="eastAsia"/>
@@ -270,11 +245,6 @@
             <w:tcW w:w="1134" w:type="dxa"/>
           </w:tcPr>
           <w:p>
-            <w:pPr>
-              <w:rPr>
-                <w:rFonts w:hint="eastAsia"/>
-              </w:rPr>
-            </w:pPr>
             <w:r>
               <w:t>Type</w:t>
             </w:r>
@@ -285,11 +255,6 @@
             <w:tcW w:w="1412" w:type="dxa"/>
           </w:tcPr>
           <w:p>
-            <w:pPr>
-              <w:rPr>
-                <w:rFonts w:hint="eastAsia"/>
-              </w:rPr>
-            </w:pPr>
             <w:r>
               <w:t>Optional</w:t>
             </w:r>
@@ -302,11 +267,6 @@
             <w:tcW w:w="1776" w:type="dxa"/>
           </w:tcPr>
           <w:p>
-            <w:pPr>
-              <w:rPr>
-                <w:rFonts w:hint="eastAsia"/>
-              </w:rPr>
-            </w:pPr>
             <w:r>
               <w:t>id</w:t>
             </w:r>
@@ -317,11 +277,6 @@
             <w:tcW w:w="3748" w:type="dxa"/>
           </w:tcPr>
           <w:p>
-            <w:pPr>
-              <w:rPr>
-                <w:rFonts w:hint="eastAsia"/>
-              </w:rPr>
-            </w:pPr>
             <w:r>
               <w:rPr>
                 <w:rFonts w:hint="eastAsia"/>
@@ -335,11 +290,6 @@
             <w:tcW w:w="1134" w:type="dxa"/>
           </w:tcPr>
           <w:p>
-            <w:pPr>
-              <w:rPr>
-                <w:rFonts w:hint="eastAsia"/>
-              </w:rPr>
-            </w:pPr>
             <w:r>
               <w:rPr>
                 <w:rFonts w:hint="eastAsia"/>
@@ -368,11 +318,6 @@
             <w:tcW w:w="1776" w:type="dxa"/>
           </w:tcPr>
           <w:p>
-            <w:pPr>
-              <w:rPr>
-                <w:rFonts w:hint="eastAsia"/>
-              </w:rPr>
-            </w:pPr>
             <w:r>
               <w:rPr>
                 <w:rFonts w:hint="eastAsia"/>
@@ -386,11 +331,6 @@
             <w:tcW w:w="3748" w:type="dxa"/>
           </w:tcPr>
           <w:p>
-            <w:pPr>
-              <w:rPr>
-                <w:rFonts w:hint="eastAsia"/>
-              </w:rPr>
-            </w:pPr>
             <w:r>
               <w:rPr>
                 <w:rFonts w:hint="eastAsia"/>
@@ -404,11 +344,6 @@
             <w:tcW w:w="1134" w:type="dxa"/>
           </w:tcPr>
           <w:p>
-            <w:pPr>
-              <w:rPr>
-                <w:rFonts w:hint="eastAsia"/>
-              </w:rPr>
-            </w:pPr>
             <w:r>
               <w:t>string</w:t>
             </w:r>
@@ -434,11 +369,6 @@
             <w:tcW w:w="1776" w:type="dxa"/>
           </w:tcPr>
           <w:p>
-            <w:pPr>
-              <w:rPr>
-                <w:rFonts w:hint="eastAsia"/>
-              </w:rPr>
-            </w:pPr>
             <w:r>
               <w:rPr>
                 <w:rFonts w:hint="eastAsia"/>
@@ -452,11 +382,6 @@
             <w:tcW w:w="3748" w:type="dxa"/>
           </w:tcPr>
           <w:p>
-            <w:pPr>
-              <w:rPr>
-                <w:rFonts w:hint="eastAsia"/>
-              </w:rPr>
-            </w:pPr>
             <w:r>
               <w:t xml:space="preserve">available </w:t>
             </w:r>
@@ -473,11 +398,6 @@
             <w:tcW w:w="1134" w:type="dxa"/>
           </w:tcPr>
           <w:p>
-            <w:pPr>
-              <w:rPr>
-                <w:rFonts w:hint="eastAsia"/>
-              </w:rPr>
-            </w:pPr>
             <w:r>
               <w:rPr>
                 <w:rFonts w:hint="eastAsia"/>
@@ -491,11 +411,6 @@
             <w:tcW w:w="1412" w:type="dxa"/>
           </w:tcPr>
           <w:p>
-            <w:pPr>
-              <w:rPr>
-                <w:rFonts w:hint="eastAsia"/>
-              </w:rPr>
-            </w:pPr>
             <w:r>
               <w:rPr>
                 <w:rFonts w:hint="eastAsia"/>
@@ -511,11 +426,6 @@
             <w:tcW w:w="1776" w:type="dxa"/>
           </w:tcPr>
           <w:p>
-            <w:pPr>
-              <w:rPr>
-                <w:rFonts w:hint="eastAsia"/>
-              </w:rPr>
-            </w:pPr>
             <w:r>
               <w:rPr>
                 <w:rFonts w:hint="eastAsia"/>
@@ -529,22 +439,11 @@
             <w:tcW w:w="3748" w:type="dxa"/>
           </w:tcPr>
           <w:p>
-            <w:pPr>
-              <w:rPr>
-                <w:rFonts w:hint="eastAsia"/>
-              </w:rPr>
-            </w:pPr>
-            <w:r>
-              <w:rPr>
-                <w:rFonts w:hint="eastAsia"/>
-              </w:rPr>
-              <w:t xml:space="preserve">available </w:t>
-            </w:r>
-            <w:r>
-              <w:rPr>
-                <w:rFonts w:hint="eastAsia"/>
-              </w:rPr>
-              <w:t>disk size</w:t>
+            <w:r>
+              <w:rPr>
+                <w:rFonts w:hint="eastAsia"/>
+              </w:rPr>
+              <w:t>available disk size</w:t>
             </w:r>
             <w:r>
               <w:t xml:space="preserve"> by MB</w:t>
@@ -569,11 +468,6 @@
             <w:tcW w:w="1412" w:type="dxa"/>
           </w:tcPr>
           <w:p>
-            <w:pPr>
-              <w:rPr>
-                <w:rFonts w:hint="eastAsia"/>
-              </w:rPr>
-            </w:pPr>
             <w:r>
               <w:rPr>
                 <w:rFonts w:hint="eastAsia"/>
@@ -589,11 +483,6 @@
             <w:tcW w:w="1776" w:type="dxa"/>
           </w:tcPr>
           <w:p>
-            <w:pPr>
-              <w:rPr>
-                <w:rFonts w:hint="eastAsia"/>
-              </w:rPr>
-            </w:pPr>
             <w:r>
               <w:rPr>
                 <w:rFonts w:hint="eastAsia"/>
@@ -607,11 +496,6 @@
             <w:tcW w:w="3748" w:type="dxa"/>
           </w:tcPr>
           <w:p>
-            <w:pPr>
-              <w:rPr>
-                <w:rFonts w:hint="eastAsia"/>
-              </w:rPr>
-            </w:pPr>
             <w:r>
               <w:rPr>
                 <w:rFonts w:hint="eastAsia"/>
@@ -625,11 +509,6 @@
             <w:tcW w:w="1134" w:type="dxa"/>
           </w:tcPr>
           <w:p>
-            <w:pPr>
-              <w:rPr>
-                <w:rFonts w:hint="eastAsia"/>
-              </w:rPr>
-            </w:pPr>
             <w:r>
               <w:rPr>
                 <w:rFonts w:hint="eastAsia"/>
@@ -643,11 +522,6 @@
             <w:tcW w:w="1412" w:type="dxa"/>
           </w:tcPr>
           <w:p>
-            <w:pPr>
-              <w:rPr>
-                <w:rFonts w:hint="eastAsia"/>
-              </w:rPr>
-            </w:pPr>
             <w:r>
               <w:rPr>
                 <w:rFonts w:hint="eastAsia"/>
@@ -663,11 +537,6 @@
             <w:tcW w:w="1776" w:type="dxa"/>
           </w:tcPr>
           <w:p>
-            <w:pPr>
-              <w:rPr>
-                <w:rFonts w:hint="eastAsia"/>
-              </w:rPr>
-            </w:pPr>
             <w:r>
               <w:rPr>
                 <w:rFonts w:hint="eastAsia"/>
@@ -681,11 +550,6 @@
             <w:tcW w:w="3748" w:type="dxa"/>
           </w:tcPr>
           <w:p>
-            <w:pPr>
-              <w:rPr>
-                <w:rFonts w:hint="eastAsia"/>
-              </w:rPr>
-            </w:pPr>
             <w:r>
               <w:t>host pc name</w:t>
             </w:r>
@@ -696,11 +560,6 @@
             <w:tcW w:w="1134" w:type="dxa"/>
           </w:tcPr>
           <w:p>
-            <w:pPr>
-              <w:rPr>
-                <w:rFonts w:hint="eastAsia"/>
-              </w:rPr>
-            </w:pPr>
             <w:r>
               <w:t>string</w:t>
             </w:r>
@@ -711,11 +570,6 @@
             <w:tcW w:w="1412" w:type="dxa"/>
           </w:tcPr>
           <w:p>
-            <w:pPr>
-              <w:rPr>
-                <w:rFonts w:hint="eastAsia"/>
-              </w:rPr>
-            </w:pPr>
             <w:r>
               <w:rPr>
                 <w:rFonts w:hint="eastAsia"/>
@@ -731,12 +585,6 @@
             <w:tcW w:w="1776" w:type="dxa"/>
           </w:tcPr>
           <w:p>
-            <w:pPr>
-              <w:rPr>
-                <w:rFonts w:hint="eastAsia"/>
-              </w:rPr>
-            </w:pPr>
-            <w:proofErr w:type="spellStart"/>
             <w:r>
               <w:rPr>
                 <w:rFonts w:hint="eastAsia"/>
@@ -746,7 +594,6 @@
             <w:r>
               <w:t>_id</w:t>
             </w:r>
-            <w:proofErr w:type="spellEnd"/>
           </w:p>
         </w:tc>
         <w:tc>
@@ -789,11 +636,6 @@
             <w:tcW w:w="1412" w:type="dxa"/>
           </w:tcPr>
           <w:p>
-            <w:pPr>
-              <w:rPr>
-                <w:rFonts w:hint="eastAsia"/>
-              </w:rPr>
-            </w:pPr>
             <w:r>
               <w:rPr>
                 <w:rFonts w:hint="eastAsia"/>
@@ -809,7 +651,6 @@
             <w:tcW w:w="1776" w:type="dxa"/>
           </w:tcPr>
           <w:p>
-            <w:proofErr w:type="spellStart"/>
             <w:r>
               <w:rPr>
                 <w:rFonts w:hint="eastAsia"/>
@@ -819,7 +660,6 @@
             <w:r>
               <w:t>_percent</w:t>
             </w:r>
-            <w:proofErr w:type="spellEnd"/>
           </w:p>
         </w:tc>
         <w:tc>
@@ -827,11 +667,6 @@
             <w:tcW w:w="3748" w:type="dxa"/>
           </w:tcPr>
           <w:p>
-            <w:pPr>
-              <w:rPr>
-                <w:rFonts w:hint="eastAsia"/>
-              </w:rPr>
-            </w:pPr>
             <w:r>
               <w:rPr>
                 <w:rFonts w:hint="eastAsia"/>
@@ -845,14 +680,12 @@
             <w:tcW w:w="1134" w:type="dxa"/>
           </w:tcPr>
           <w:p>
-            <w:proofErr w:type="spellStart"/>
             <w:r>
               <w:rPr>
                 <w:rFonts w:hint="eastAsia"/>
               </w:rPr>
               <w:t>int</w:t>
             </w:r>
-            <w:proofErr w:type="spellEnd"/>
           </w:p>
         </w:tc>
         <w:tc>
@@ -860,11 +693,6 @@
             <w:tcW w:w="1412" w:type="dxa"/>
           </w:tcPr>
           <w:p>
-            <w:pPr>
-              <w:rPr>
-                <w:rFonts w:hint="eastAsia"/>
-              </w:rPr>
-            </w:pPr>
             <w:r>
               <w:rPr>
                 <w:rFonts w:hint="eastAsia"/>
@@ -943,9 +771,6 @@
           <w:ilvl w:val="1"/>
           <w:numId w:val="1"/>
         </w:numPr>
-        <w:rPr>
-          <w:rFonts w:hint="eastAsia"/>
-        </w:rPr>
       </w:pPr>
       <w:r>
         <w:rPr>
@@ -956,11 +781,6 @@
       </w:r>
     </w:p>
     <w:p>
-      <w:pPr>
-        <w:rPr>
-          <w:rFonts w:hint="eastAsia"/>
-        </w:rPr>
-      </w:pPr>
       <w:r>
         <w:rPr>
           <w:rFonts w:hint="eastAsia"/>
@@ -1001,11 +821,6 @@
             <w:tcW w:w="1776" w:type="dxa"/>
           </w:tcPr>
           <w:p>
-            <w:pPr>
-              <w:rPr>
-                <w:rFonts w:hint="eastAsia"/>
-              </w:rPr>
-            </w:pPr>
             <w:r>
               <w:rPr>
                 <w:rFonts w:hint="eastAsia"/>
@@ -1019,11 +834,6 @@
             <w:tcW w:w="2514" w:type="dxa"/>
           </w:tcPr>
           <w:p>
-            <w:pPr>
-              <w:rPr>
-                <w:rFonts w:hint="eastAsia"/>
-              </w:rPr>
-            </w:pPr>
             <w:r>
               <w:rPr>
                 <w:rFonts w:hint="eastAsia"/>
@@ -1037,11 +847,6 @@
             <w:tcW w:w="2183" w:type="dxa"/>
           </w:tcPr>
           <w:p>
-            <w:pPr>
-              <w:rPr>
-                <w:rFonts w:hint="eastAsia"/>
-              </w:rPr>
-            </w:pPr>
             <w:r>
               <w:t>Value</w:t>
             </w:r>
@@ -1052,11 +857,6 @@
             <w:tcW w:w="1823" w:type="dxa"/>
           </w:tcPr>
           <w:p>
-            <w:pPr>
-              <w:rPr>
-                <w:rFonts w:hint="eastAsia"/>
-              </w:rPr>
-            </w:pPr>
             <w:r>
               <w:rPr>
                 <w:rFonts w:hint="eastAsia"/>
@@ -1072,11 +872,6 @@
             <w:tcW w:w="1776" w:type="dxa"/>
           </w:tcPr>
           <w:p>
-            <w:pPr>
-              <w:rPr>
-                <w:rFonts w:hint="eastAsia"/>
-              </w:rPr>
-            </w:pPr>
             <w:r>
               <w:rPr>
                 <w:rFonts w:hint="eastAsia"/>
@@ -1090,11 +885,6 @@
             <w:tcW w:w="2514" w:type="dxa"/>
           </w:tcPr>
           <w:p>
-            <w:pPr>
-              <w:rPr>
-                <w:rFonts w:hint="eastAsia"/>
-              </w:rPr>
-            </w:pPr>
             <w:r>
               <w:rPr>
                 <w:rFonts w:hint="eastAsia"/>
@@ -1164,11 +954,6 @@
             <w:tcW w:w="1776" w:type="dxa"/>
           </w:tcPr>
           <w:p>
-            <w:pPr>
-              <w:rPr>
-                <w:rFonts w:hint="eastAsia"/>
-              </w:rPr>
-            </w:pPr>
             <w:r>
               <w:rPr>
                 <w:rFonts w:hint="eastAsia"/>
@@ -1182,11 +967,6 @@
             <w:tcW w:w="2514" w:type="dxa"/>
           </w:tcPr>
           <w:p>
-            <w:pPr>
-              <w:rPr>
-                <w:rFonts w:hint="eastAsia"/>
-              </w:rPr>
-            </w:pPr>
             <w:r>
               <w:rPr>
                 <w:rFonts w:hint="eastAsia"/>
@@ -1200,11 +980,6 @@
             <w:tcW w:w="1823" w:type="dxa"/>
           </w:tcPr>
           <w:p>
-            <w:pPr>
-              <w:rPr>
-                <w:rFonts w:hint="eastAsia"/>
-              </w:rPr>
-            </w:pPr>
             <w:r>
               <w:rPr>
                 <w:rFonts w:hint="eastAsia"/>
@@ -1218,11 +993,6 @@
             <w:tcW w:w="2104" w:type="dxa"/>
           </w:tcPr>
           <w:p>
-            <w:pPr>
-              <w:rPr>
-                <w:rFonts w:hint="eastAsia"/>
-              </w:rPr>
-            </w:pPr>
             <w:r>
               <w:t>Optional</w:t>
             </w:r>
@@ -1235,11 +1005,6 @@
             <w:tcW w:w="1776" w:type="dxa"/>
           </w:tcPr>
           <w:p>
-            <w:pPr>
-              <w:rPr>
-                <w:rFonts w:hint="eastAsia"/>
-              </w:rPr>
-            </w:pPr>
             <w:r>
               <w:t>id</w:t>
             </w:r>
@@ -1250,11 +1015,6 @@
             <w:tcW w:w="2514" w:type="dxa"/>
           </w:tcPr>
           <w:p>
-            <w:pPr>
-              <w:rPr>
-                <w:rFonts w:hint="eastAsia"/>
-              </w:rPr>
-            </w:pPr>
             <w:r>
               <w:rPr>
                 <w:rFonts w:hint="eastAsia"/>
@@ -1268,11 +1028,6 @@
             <w:tcW w:w="1823" w:type="dxa"/>
           </w:tcPr>
           <w:p>
-            <w:pPr>
-              <w:rPr>
-                <w:rFonts w:hint="eastAsia"/>
-              </w:rPr>
-            </w:pPr>
             <w:r>
               <w:rPr>
                 <w:rFonts w:hint="eastAsia"/>
@@ -1301,11 +1056,6 @@
             <w:tcW w:w="1776" w:type="dxa"/>
           </w:tcPr>
           <w:p>
-            <w:pPr>
-              <w:rPr>
-                <w:rFonts w:hint="eastAsia"/>
-              </w:rPr>
-            </w:pPr>
             <w:r>
               <w:rPr>
                 <w:rFonts w:hint="eastAsia"/>
@@ -1319,11 +1069,6 @@
             <w:tcW w:w="2514" w:type="dxa"/>
           </w:tcPr>
           <w:p>
-            <w:pPr>
-              <w:rPr>
-                <w:rFonts w:hint="eastAsia"/>
-              </w:rPr>
-            </w:pPr>
             <w:r>
               <w:rPr>
                 <w:rFonts w:hint="eastAsia"/>
@@ -1337,11 +1082,6 @@
             <w:tcW w:w="1823" w:type="dxa"/>
           </w:tcPr>
           <w:p>
-            <w:pPr>
-              <w:rPr>
-                <w:rFonts w:hint="eastAsia"/>
-              </w:rPr>
-            </w:pPr>
             <w:r>
               <w:t>string</w:t>
             </w:r>
@@ -1367,11 +1107,6 @@
             <w:tcW w:w="1776" w:type="dxa"/>
           </w:tcPr>
           <w:p>
-            <w:pPr>
-              <w:rPr>
-                <w:rFonts w:hint="eastAsia"/>
-              </w:rPr>
-            </w:pPr>
             <w:r>
               <w:rPr>
                 <w:rFonts w:hint="eastAsia"/>
@@ -1385,11 +1120,6 @@
             <w:tcW w:w="2514" w:type="dxa"/>
           </w:tcPr>
           <w:p>
-            <w:pPr>
-              <w:rPr>
-                <w:rFonts w:hint="eastAsia"/>
-              </w:rPr>
-            </w:pPr>
             <w:r>
               <w:t xml:space="preserve">available </w:t>
             </w:r>
@@ -1406,11 +1136,6 @@
             <w:tcW w:w="1823" w:type="dxa"/>
           </w:tcPr>
           <w:p>
-            <w:pPr>
-              <w:rPr>
-                <w:rFonts w:hint="eastAsia"/>
-              </w:rPr>
-            </w:pPr>
             <w:r>
               <w:rPr>
                 <w:rFonts w:hint="eastAsia"/>
@@ -1424,11 +1149,6 @@
             <w:tcW w:w="2104" w:type="dxa"/>
           </w:tcPr>
           <w:p>
-            <w:pPr>
-              <w:rPr>
-                <w:rFonts w:hint="eastAsia"/>
-              </w:rPr>
-            </w:pPr>
             <w:r>
               <w:rPr>
                 <w:rFonts w:hint="eastAsia"/>
@@ -1444,11 +1164,6 @@
             <w:tcW w:w="1776" w:type="dxa"/>
           </w:tcPr>
           <w:p>
-            <w:pPr>
-              <w:rPr>
-                <w:rFonts w:hint="eastAsia"/>
-              </w:rPr>
-            </w:pPr>
             <w:r>
               <w:rPr>
                 <w:rFonts w:hint="eastAsia"/>
@@ -1462,11 +1177,6 @@
             <w:tcW w:w="2514" w:type="dxa"/>
           </w:tcPr>
           <w:p>
-            <w:pPr>
-              <w:rPr>
-                <w:rFonts w:hint="eastAsia"/>
-              </w:rPr>
-            </w:pPr>
             <w:r>
               <w:rPr>
                 <w:rFonts w:hint="eastAsia"/>
@@ -1496,11 +1206,6 @@
             <w:tcW w:w="2104" w:type="dxa"/>
           </w:tcPr>
           <w:p>
-            <w:pPr>
-              <w:rPr>
-                <w:rFonts w:hint="eastAsia"/>
-              </w:rPr>
-            </w:pPr>
             <w:r>
               <w:rPr>
                 <w:rFonts w:hint="eastAsia"/>
@@ -1516,11 +1221,6 @@
             <w:tcW w:w="1776" w:type="dxa"/>
           </w:tcPr>
           <w:p>
-            <w:pPr>
-              <w:rPr>
-                <w:rFonts w:hint="eastAsia"/>
-              </w:rPr>
-            </w:pPr>
             <w:r>
               <w:rPr>
                 <w:rFonts w:hint="eastAsia"/>
@@ -1534,11 +1234,6 @@
             <w:tcW w:w="2514" w:type="dxa"/>
           </w:tcPr>
           <w:p>
-            <w:pPr>
-              <w:rPr>
-                <w:rFonts w:hint="eastAsia"/>
-              </w:rPr>
-            </w:pPr>
             <w:r>
               <w:rPr>
                 <w:rFonts w:hint="eastAsia"/>
@@ -1552,11 +1247,6 @@
             <w:tcW w:w="1823" w:type="dxa"/>
           </w:tcPr>
           <w:p>
-            <w:pPr>
-              <w:rPr>
-                <w:rFonts w:hint="eastAsia"/>
-              </w:rPr>
-            </w:pPr>
             <w:r>
               <w:rPr>
                 <w:rFonts w:hint="eastAsia"/>
@@ -1570,11 +1260,6 @@
             <w:tcW w:w="2104" w:type="dxa"/>
           </w:tcPr>
           <w:p>
-            <w:pPr>
-              <w:rPr>
-                <w:rFonts w:hint="eastAsia"/>
-              </w:rPr>
-            </w:pPr>
             <w:r>
               <w:rPr>
                 <w:rFonts w:hint="eastAsia"/>
@@ -1590,11 +1275,6 @@
             <w:tcW w:w="1776" w:type="dxa"/>
           </w:tcPr>
           <w:p>
-            <w:pPr>
-              <w:rPr>
-                <w:rFonts w:hint="eastAsia"/>
-              </w:rPr>
-            </w:pPr>
             <w:r>
               <w:rPr>
                 <w:rFonts w:hint="eastAsia"/>
@@ -1608,11 +1288,6 @@
             <w:tcW w:w="2514" w:type="dxa"/>
           </w:tcPr>
           <w:p>
-            <w:pPr>
-              <w:rPr>
-                <w:rFonts w:hint="eastAsia"/>
-              </w:rPr>
-            </w:pPr>
             <w:r>
               <w:t>host pc name</w:t>
             </w:r>
@@ -1623,11 +1298,6 @@
             <w:tcW w:w="1823" w:type="dxa"/>
           </w:tcPr>
           <w:p>
-            <w:pPr>
-              <w:rPr>
-                <w:rFonts w:hint="eastAsia"/>
-              </w:rPr>
-            </w:pPr>
             <w:r>
               <w:t>string</w:t>
             </w:r>
@@ -1638,11 +1308,6 @@
             <w:tcW w:w="2104" w:type="dxa"/>
           </w:tcPr>
           <w:p>
-            <w:pPr>
-              <w:rPr>
-                <w:rFonts w:hint="eastAsia"/>
-              </w:rPr>
-            </w:pPr>
             <w:r>
               <w:rPr>
                 <w:rFonts w:hint="eastAsia"/>
@@ -1658,12 +1323,6 @@
             <w:tcW w:w="1776" w:type="dxa"/>
           </w:tcPr>
           <w:p>
-            <w:pPr>
-              <w:rPr>
-                <w:rFonts w:hint="eastAsia"/>
-              </w:rPr>
-            </w:pPr>
-            <w:proofErr w:type="spellStart"/>
             <w:r>
               <w:rPr>
                 <w:rFonts w:hint="eastAsia"/>
@@ -1673,7 +1332,6 @@
             <w:r>
               <w:t>id</w:t>
             </w:r>
-            <w:proofErr w:type="spellEnd"/>
           </w:p>
         </w:tc>
         <w:tc>
@@ -1716,11 +1374,6 @@
             <w:tcW w:w="2104" w:type="dxa"/>
           </w:tcPr>
           <w:p>
-            <w:pPr>
-              <w:rPr>
-                <w:rFonts w:hint="eastAsia"/>
-              </w:rPr>
-            </w:pPr>
             <w:r>
               <w:rPr>
                 <w:rFonts w:hint="eastAsia"/>
@@ -1789,9 +1442,6 @@
           <w:ilvl w:val="1"/>
           <w:numId w:val="1"/>
         </w:numPr>
-        <w:rPr>
-          <w:rFonts w:hint="eastAsia"/>
-        </w:rPr>
       </w:pPr>
       <w:r>
         <w:rPr>
@@ -1801,11 +1451,6 @@
       </w:r>
     </w:p>
     <w:p>
-      <w:pPr>
-        <w:rPr>
-          <w:rFonts w:hint="eastAsia"/>
-        </w:rPr>
-      </w:pPr>
       <w:r>
         <w:rPr>
           <w:rFonts w:hint="eastAsia"/>
@@ -1820,9 +1465,6 @@
           <w:ilvl w:val="1"/>
           <w:numId w:val="1"/>
         </w:numPr>
-        <w:rPr>
-          <w:rFonts w:hint="eastAsia"/>
-        </w:rPr>
       </w:pPr>
       <w:r>
         <w:rPr>
@@ -1849,11 +1491,6 @@
             <w:tcW w:w="1776" w:type="dxa"/>
           </w:tcPr>
           <w:p>
-            <w:pPr>
-              <w:rPr>
-                <w:rFonts w:hint="eastAsia"/>
-              </w:rPr>
-            </w:pPr>
             <w:r>
               <w:rPr>
                 <w:rFonts w:hint="eastAsia"/>
@@ -1867,11 +1504,6 @@
             <w:tcW w:w="2514" w:type="dxa"/>
           </w:tcPr>
           <w:p>
-            <w:pPr>
-              <w:rPr>
-                <w:rFonts w:hint="eastAsia"/>
-              </w:rPr>
-            </w:pPr>
             <w:r>
               <w:rPr>
                 <w:rFonts w:hint="eastAsia"/>
@@ -1885,11 +1517,6 @@
             <w:tcW w:w="1823" w:type="dxa"/>
           </w:tcPr>
           <w:p>
-            <w:pPr>
-              <w:rPr>
-                <w:rFonts w:hint="eastAsia"/>
-              </w:rPr>
-            </w:pPr>
             <w:r>
               <w:rPr>
                 <w:rFonts w:hint="eastAsia"/>
@@ -1903,11 +1530,6 @@
             <w:tcW w:w="1823" w:type="dxa"/>
           </w:tcPr>
           <w:p>
-            <w:pPr>
-              <w:rPr>
-                <w:rFonts w:hint="eastAsia"/>
-              </w:rPr>
-            </w:pPr>
             <w:r>
               <w:t>Optional</w:t>
             </w:r>
@@ -1920,11 +1542,6 @@
             <w:tcW w:w="1776" w:type="dxa"/>
           </w:tcPr>
           <w:p>
-            <w:pPr>
-              <w:rPr>
-                <w:rFonts w:hint="eastAsia"/>
-              </w:rPr>
-            </w:pPr>
             <w:r>
               <w:rPr>
                 <w:rFonts w:hint="eastAsia"/>
@@ -1938,11 +1555,6 @@
             <w:tcW w:w="2514" w:type="dxa"/>
           </w:tcPr>
           <w:p>
-            <w:pPr>
-              <w:rPr>
-                <w:rFonts w:hint="eastAsia"/>
-              </w:rPr>
-            </w:pPr>
             <w:r>
               <w:rPr>
                 <w:rFonts w:hint="eastAsia"/>
@@ -2013,11 +1625,6 @@
             <w:tcW w:w="1776" w:type="dxa"/>
           </w:tcPr>
           <w:p>
-            <w:pPr>
-              <w:rPr>
-                <w:rFonts w:hint="eastAsia"/>
-              </w:rPr>
-            </w:pPr>
             <w:r>
               <w:rPr>
                 <w:rFonts w:hint="eastAsia"/>
@@ -2031,11 +1638,6 @@
             <w:tcW w:w="2514" w:type="dxa"/>
           </w:tcPr>
           <w:p>
-            <w:pPr>
-              <w:rPr>
-                <w:rFonts w:hint="eastAsia"/>
-              </w:rPr>
-            </w:pPr>
             <w:r>
               <w:rPr>
                 <w:rFonts w:hint="eastAsia"/>
@@ -2049,11 +1651,6 @@
             <w:tcW w:w="1823" w:type="dxa"/>
           </w:tcPr>
           <w:p>
-            <w:pPr>
-              <w:rPr>
-                <w:rFonts w:hint="eastAsia"/>
-              </w:rPr>
-            </w:pPr>
             <w:r>
               <w:rPr>
                 <w:rFonts w:hint="eastAsia"/>
@@ -2067,11 +1664,6 @@
             <w:tcW w:w="1823" w:type="dxa"/>
           </w:tcPr>
           <w:p>
-            <w:pPr>
-              <w:rPr>
-                <w:rFonts w:hint="eastAsia"/>
-              </w:rPr>
-            </w:pPr>
             <w:r>
               <w:t>Optional</w:t>
             </w:r>
@@ -2084,11 +1676,6 @@
             <w:tcW w:w="1776" w:type="dxa"/>
           </w:tcPr>
           <w:p>
-            <w:pPr>
-              <w:rPr>
-                <w:rFonts w:hint="eastAsia"/>
-              </w:rPr>
-            </w:pPr>
             <w:r>
               <w:rPr>
                 <w:rFonts w:hint="eastAsia"/>
@@ -2102,11 +1689,6 @@
             <w:tcW w:w="2514" w:type="dxa"/>
           </w:tcPr>
           <w:p>
-            <w:pPr>
-              <w:rPr>
-                <w:rFonts w:hint="eastAsia"/>
-              </w:rPr>
-            </w:pPr>
             <w:r>
               <w:rPr>
                 <w:rFonts w:hint="eastAsia"/>
@@ -2148,11 +1730,6 @@
             <w:tcW w:w="1776" w:type="dxa"/>
           </w:tcPr>
           <w:p>
-            <w:pPr>
-              <w:rPr>
-                <w:rFonts w:hint="eastAsia"/>
-              </w:rPr>
-            </w:pPr>
             <w:r>
               <w:rPr>
                 <w:rFonts w:hint="eastAsia"/>
@@ -2166,11 +1743,6 @@
             <w:tcW w:w="2514" w:type="dxa"/>
           </w:tcPr>
           <w:p>
-            <w:pPr>
-              <w:rPr>
-                <w:rFonts w:hint="eastAsia"/>
-              </w:rPr>
-            </w:pPr>
             <w:r>
               <w:rPr>
                 <w:rFonts w:hint="eastAsia"/>
@@ -2212,11 +1784,6 @@
             <w:tcW w:w="1776" w:type="dxa"/>
           </w:tcPr>
           <w:p>
-            <w:pPr>
-              <w:rPr>
-                <w:rFonts w:hint="eastAsia"/>
-              </w:rPr>
-            </w:pPr>
             <w:r>
               <w:rPr>
                 <w:rFonts w:hint="eastAsia"/>
@@ -2230,11 +1797,6 @@
             <w:tcW w:w="2514" w:type="dxa"/>
           </w:tcPr>
           <w:p>
-            <w:pPr>
-              <w:rPr>
-                <w:rFonts w:hint="eastAsia"/>
-              </w:rPr>
-            </w:pPr>
             <w:r>
               <w:rPr>
                 <w:rFonts w:hint="eastAsia"/>
@@ -2261,11 +1823,6 @@
             <w:tcW w:w="1823" w:type="dxa"/>
           </w:tcPr>
           <w:p>
-            <w:pPr>
-              <w:rPr>
-                <w:rFonts w:hint="eastAsia"/>
-              </w:rPr>
-            </w:pPr>
             <w:r>
               <w:rPr>
                 <w:rFonts w:hint="eastAsia"/>
@@ -2288,8 +1845,16 @@
         <w:rPr>
           <w:rFonts w:hint="eastAsia"/>
         </w:rPr>
-        <w:t>/task/launch</w:t>
-      </w:r>
+        <w:t>/task/</w:t>
+      </w:r>
+      <w:r>
+        <w:rPr>
+          <w:rFonts w:hint="eastAsia"/>
+        </w:rPr>
+        <w:t>start</w:t>
+      </w:r>
+      <w:bookmarkStart w:id="0" w:name="_GoBack"/>
+      <w:bookmarkEnd w:id="0"/>
     </w:p>
     <w:p>
       <w:r>
@@ -2314,11 +1879,6 @@
       </w:r>
     </w:p>
     <w:p>
-      <w:pPr>
-        <w:rPr>
-          <w:rFonts w:hint="eastAsia"/>
-        </w:rPr>
-      </w:pPr>
       <w:r>
         <w:rPr>
           <w:rFonts w:hint="eastAsia"/>
@@ -2391,11 +1951,6 @@
             <w:tcW w:w="1541" w:type="dxa"/>
           </w:tcPr>
           <w:p>
-            <w:pPr>
-              <w:rPr>
-                <w:rFonts w:hint="eastAsia"/>
-              </w:rPr>
-            </w:pPr>
             <w:r>
               <w:rPr>
                 <w:rFonts w:hint="eastAsia"/>
@@ -2409,11 +1964,6 @@
             <w:tcW w:w="3183" w:type="dxa"/>
           </w:tcPr>
           <w:p>
-            <w:pPr>
-              <w:rPr>
-                <w:rFonts w:hint="eastAsia"/>
-              </w:rPr>
-            </w:pPr>
             <w:r>
               <w:rPr>
                 <w:rFonts w:hint="eastAsia"/>
@@ -2427,11 +1977,6 @@
             <w:tcW w:w="1994" w:type="dxa"/>
           </w:tcPr>
           <w:p>
-            <w:pPr>
-              <w:rPr>
-                <w:rFonts w:hint="eastAsia"/>
-              </w:rPr>
-            </w:pPr>
             <w:r>
               <w:rPr>
                 <w:rFonts w:hint="eastAsia"/>
@@ -2445,11 +1990,6 @@
             <w:tcW w:w="1578" w:type="dxa"/>
           </w:tcPr>
           <w:p>
-            <w:pPr>
-              <w:rPr>
-                <w:rFonts w:hint="eastAsia"/>
-              </w:rPr>
-            </w:pPr>
             <w:r>
               <w:t>Optional</w:t>
             </w:r>
@@ -2462,11 +2002,6 @@
             <w:tcW w:w="1541" w:type="dxa"/>
           </w:tcPr>
           <w:p>
-            <w:pPr>
-              <w:rPr>
-                <w:rFonts w:hint="eastAsia"/>
-              </w:rPr>
-            </w:pPr>
             <w:r>
               <w:rPr>
                 <w:rFonts w:hint="eastAsia"/>
@@ -2515,11 +2050,6 @@
             <w:tcW w:w="1541" w:type="dxa"/>
           </w:tcPr>
           <w:p>
-            <w:pPr>
-              <w:rPr>
-                <w:rFonts w:hint="eastAsia"/>
-              </w:rPr>
-            </w:pPr>
             <w:r>
               <w:rPr>
                 <w:rFonts w:hint="eastAsia"/>
@@ -2533,11 +2063,6 @@
             <w:tcW w:w="3183" w:type="dxa"/>
           </w:tcPr>
           <w:p>
-            <w:pPr>
-              <w:rPr>
-                <w:rFonts w:hint="eastAsia"/>
-              </w:rPr>
-            </w:pPr>
             <w:r>
               <w:t>name</w:t>
             </w:r>
@@ -2573,11 +2098,6 @@
             <w:tcW w:w="1541" w:type="dxa"/>
           </w:tcPr>
           <w:p>
-            <w:pPr>
-              <w:rPr>
-                <w:rFonts w:hint="eastAsia"/>
-              </w:rPr>
-            </w:pPr>
             <w:r>
               <w:t>fastq</w:t>
             </w:r>
@@ -2592,13 +2112,74 @@
               <w:t>fastq</w:t>
             </w:r>
             <w:r>
+              <w:t xml:space="preserve"> urls</w:t>
+            </w:r>
+          </w:p>
+        </w:tc>
+        <w:tc>
+          <w:tcPr>
+            <w:tcW w:w="1994" w:type="dxa"/>
+          </w:tcPr>
+          <w:p>
+            <w:r>
+              <w:t>array&lt;</w:t>
+            </w:r>
+            <w:r>
+              <w:rPr>
+                <w:rFonts w:hint="eastAsia"/>
+              </w:rPr>
+              <w:t>string</w:t>
+            </w:r>
+            <w:r>
+              <w:t>&gt;</w:t>
+            </w:r>
+          </w:p>
+        </w:tc>
+        <w:tc>
+          <w:tcPr>
+            <w:tcW w:w="1578" w:type="dxa"/>
+          </w:tcPr>
+          <w:p>
+            <w:r>
+              <w:rPr>
+                <w:rFonts w:hint="eastAsia"/>
+              </w:rPr>
+              <w:t>required</w:t>
+            </w:r>
+          </w:p>
+        </w:tc>
+      </w:tr>
+      <w:tr>
+        <w:tc>
+          <w:tcPr>
+            <w:tcW w:w="1541" w:type="dxa"/>
+          </w:tcPr>
+          <w:p>
+            <w:r>
+              <w:rPr>
+                <w:rFonts w:hint="eastAsia"/>
+              </w:rPr>
+              <w:t>executor</w:t>
+            </w:r>
+          </w:p>
+        </w:tc>
+        <w:tc>
+          <w:tcPr>
+            <w:tcW w:w="3183" w:type="dxa"/>
+          </w:tcPr>
+          <w:p>
+            <w:r>
+              <w:t>assigned</w:t>
+            </w:r>
+            <w:r>
+              <w:rPr>
+                <w:rFonts w:hint="eastAsia"/>
+              </w:rPr>
               <w:t xml:space="preserve"> </w:t>
             </w:r>
-            <w:proofErr w:type="spellStart"/>
-            <w:r>
-              <w:t>urls</w:t>
-            </w:r>
-            <w:proofErr w:type="spellEnd"/>
+            <w:r>
+              <w:t>executor id</w:t>
+            </w:r>
           </w:p>
         </w:tc>
         <w:tc>
@@ -2606,23 +2187,75 @@
             <w:tcW w:w="1994" w:type="dxa"/>
           </w:tcPr>
           <w:p>
-            <w:pPr>
-              <w:rPr>
-                <w:rFonts w:hint="eastAsia"/>
-              </w:rPr>
-            </w:pPr>
-            <w:r>
+            <w:r>
+              <w:rPr>
+                <w:rFonts w:hint="eastAsia"/>
+              </w:rPr>
               <w:t>array&lt;</w:t>
             </w:r>
             <w:r>
+              <w:t>GUID</w:t>
+            </w:r>
+            <w:r>
+              <w:rPr>
+                <w:rFonts w:hint="eastAsia"/>
+              </w:rPr>
+              <w:t>&gt;</w:t>
+            </w:r>
+          </w:p>
+        </w:tc>
+        <w:tc>
+          <w:tcPr>
+            <w:tcW w:w="1578" w:type="dxa"/>
+          </w:tcPr>
+          <w:p>
+            <w:r>
+              <w:rPr>
+                <w:rFonts w:hint="eastAsia"/>
+              </w:rPr>
+              <w:t>required</w:t>
+            </w:r>
+          </w:p>
+        </w:tc>
+      </w:tr>
+      <w:tr>
+        <w:tc>
+          <w:tcPr>
+            <w:tcW w:w="1541" w:type="dxa"/>
+          </w:tcPr>
+          <w:p>
+            <w:r>
+              <w:rPr>
+                <w:rFonts w:hint="eastAsia"/>
+              </w:rPr>
+              <w:t>aligner</w:t>
+            </w:r>
+          </w:p>
+        </w:tc>
+        <w:tc>
+          <w:tcPr>
+            <w:tcW w:w="3183" w:type="dxa"/>
+          </w:tcPr>
+          <w:p>
+            <w:r>
+              <w:rPr>
+                <w:rFonts w:hint="eastAsia"/>
+              </w:rPr>
+              <w:t>assigned aligner</w:t>
+            </w:r>
+          </w:p>
+        </w:tc>
+        <w:tc>
+          <w:tcPr>
+            <w:tcW w:w="1994" w:type="dxa"/>
+          </w:tcPr>
+          <w:p>
+            <w:r>
               <w:rPr>
                 <w:rFonts w:hint="eastAsia"/>
               </w:rPr>
               <w:t>string</w:t>
             </w:r>
-            <w:r>
-              <w:t>&gt;</w:t>
-            </w:r>
           </w:p>
         </w:tc>
         <w:tc>
@@ -2630,11 +2263,6 @@
             <w:tcW w:w="1578" w:type="dxa"/>
           </w:tcPr>
           <w:p>
-            <w:pPr>
-              <w:rPr>
-                <w:rFonts w:hint="eastAsia"/>
-              </w:rPr>
-            </w:pPr>
             <w:r>
               <w:rPr>
                 <w:rFonts w:hint="eastAsia"/>
@@ -2650,16 +2278,11 @@
             <w:tcW w:w="1541" w:type="dxa"/>
           </w:tcPr>
           <w:p>
-            <w:pPr>
-              <w:rPr>
-                <w:rFonts w:hint="eastAsia"/>
-              </w:rPr>
-            </w:pPr>
-            <w:r>
-              <w:rPr>
-                <w:rFonts w:hint="eastAsia"/>
-              </w:rPr>
-              <w:t>executor</w:t>
+            <w:r>
+              <w:rPr>
+                <w:rFonts w:hint="eastAsia"/>
+              </w:rPr>
+              <w:t>args</w:t>
             </w:r>
           </w:p>
         </w:tc>
@@ -2668,22 +2291,14 @@
             <w:tcW w:w="3183" w:type="dxa"/>
           </w:tcPr>
           <w:p>
-            <w:pPr>
-              <w:rPr>
-                <w:rFonts w:hint="eastAsia"/>
-              </w:rPr>
-            </w:pPr>
-            <w:r>
-              <w:t>assigned</w:t>
-            </w:r>
-            <w:r>
-              <w:rPr>
-                <w:rFonts w:hint="eastAsia"/>
-              </w:rPr>
-              <w:t xml:space="preserve"> </w:t>
-            </w:r>
-            <w:r>
-              <w:t>executor id</w:t>
+            <w:r>
+              <w:rPr>
+                <w:rFonts w:hint="eastAsia"/>
+              </w:rPr>
+              <w:t xml:space="preserve">aligner </w:t>
+            </w:r>
+            <w:r>
+              <w:t>parameters</w:t>
             </w:r>
           </w:p>
         </w:tc>
@@ -2692,25 +2307,20 @@
             <w:tcW w:w="1994" w:type="dxa"/>
           </w:tcPr>
           <w:p>
-            <w:pPr>
-              <w:rPr>
-                <w:rFonts w:hint="eastAsia"/>
-              </w:rPr>
-            </w:pPr>
-            <w:r>
-              <w:rPr>
-                <w:rFonts w:hint="eastAsia"/>
-              </w:rPr>
-              <w:t>array&lt;</w:t>
-            </w:r>
-            <w:r>
-              <w:t>GUID</w:t>
-            </w:r>
-            <w:r>
-              <w:rPr>
-                <w:rFonts w:hint="eastAsia"/>
-              </w:rPr>
-              <w:t>&gt;</w:t>
+            <w:r>
+              <w:rPr>
+                <w:rFonts w:hint="eastAsia"/>
+              </w:rPr>
+              <w:t>arra</w:t>
+            </w:r>
+            <w:r>
+              <w:t>y</w:t>
+            </w:r>
+            <w:r>
+              <w:rPr>
+                <w:rFonts w:hint="eastAsia"/>
+              </w:rPr>
+              <w:t>&lt;string&gt;</w:t>
             </w:r>
           </w:p>
         </w:tc>
@@ -2719,166 +2329,6 @@
             <w:tcW w:w="1578" w:type="dxa"/>
           </w:tcPr>
           <w:p>
-            <w:pPr>
-              <w:rPr>
-                <w:rFonts w:hint="eastAsia"/>
-              </w:rPr>
-            </w:pPr>
-            <w:r>
-              <w:rPr>
-                <w:rFonts w:hint="eastAsia"/>
-              </w:rPr>
-              <w:t>required</w:t>
-            </w:r>
-          </w:p>
-        </w:tc>
-      </w:tr>
-      <w:tr>
-        <w:tc>
-          <w:tcPr>
-            <w:tcW w:w="1541" w:type="dxa"/>
-          </w:tcPr>
-          <w:p>
-            <w:pPr>
-              <w:rPr>
-                <w:rFonts w:hint="eastAsia"/>
-              </w:rPr>
-            </w:pPr>
-            <w:r>
-              <w:rPr>
-                <w:rFonts w:hint="eastAsia"/>
-              </w:rPr>
-              <w:t>aligner</w:t>
-            </w:r>
-          </w:p>
-        </w:tc>
-        <w:tc>
-          <w:tcPr>
-            <w:tcW w:w="3183" w:type="dxa"/>
-          </w:tcPr>
-          <w:p>
-            <w:r>
-              <w:rPr>
-                <w:rFonts w:hint="eastAsia"/>
-              </w:rPr>
-              <w:t>assigned aligner</w:t>
-            </w:r>
-          </w:p>
-        </w:tc>
-        <w:tc>
-          <w:tcPr>
-            <w:tcW w:w="1994" w:type="dxa"/>
-          </w:tcPr>
-          <w:p>
-            <w:pPr>
-              <w:rPr>
-                <w:rFonts w:hint="eastAsia"/>
-              </w:rPr>
-            </w:pPr>
-            <w:r>
-              <w:rPr>
-                <w:rFonts w:hint="eastAsia"/>
-              </w:rPr>
-              <w:t>string</w:t>
-            </w:r>
-          </w:p>
-        </w:tc>
-        <w:tc>
-          <w:tcPr>
-            <w:tcW w:w="1578" w:type="dxa"/>
-          </w:tcPr>
-          <w:p>
-            <w:pPr>
-              <w:rPr>
-                <w:rFonts w:hint="eastAsia"/>
-              </w:rPr>
-            </w:pPr>
-            <w:r>
-              <w:rPr>
-                <w:rFonts w:hint="eastAsia"/>
-              </w:rPr>
-              <w:t>required</w:t>
-            </w:r>
-          </w:p>
-        </w:tc>
-      </w:tr>
-      <w:tr>
-        <w:tc>
-          <w:tcPr>
-            <w:tcW w:w="1541" w:type="dxa"/>
-          </w:tcPr>
-          <w:p>
-            <w:pPr>
-              <w:rPr>
-                <w:rFonts w:hint="eastAsia"/>
-              </w:rPr>
-            </w:pPr>
-            <w:r>
-              <w:rPr>
-                <w:rFonts w:hint="eastAsia"/>
-              </w:rPr>
-              <w:t>args</w:t>
-            </w:r>
-          </w:p>
-        </w:tc>
-        <w:tc>
-          <w:tcPr>
-            <w:tcW w:w="3183" w:type="dxa"/>
-          </w:tcPr>
-          <w:p>
-            <w:pPr>
-              <w:rPr>
-                <w:rFonts w:hint="eastAsia"/>
-              </w:rPr>
-            </w:pPr>
-            <w:r>
-              <w:rPr>
-                <w:rFonts w:hint="eastAsia"/>
-              </w:rPr>
-              <w:t xml:space="preserve">aligner </w:t>
-            </w:r>
-            <w:r>
-              <w:t>parameters</w:t>
-            </w:r>
-          </w:p>
-        </w:tc>
-        <w:tc>
-          <w:tcPr>
-            <w:tcW w:w="1994" w:type="dxa"/>
-          </w:tcPr>
-          <w:p>
-            <w:pPr>
-              <w:rPr>
-                <w:rFonts w:hint="eastAsia"/>
-              </w:rPr>
-            </w:pPr>
-            <w:r>
-              <w:rPr>
-                <w:rFonts w:hint="eastAsia"/>
-              </w:rPr>
-              <w:t>arra</w:t>
-            </w:r>
-            <w:r>
-              <w:t>y</w:t>
-            </w:r>
-            <w:r>
-              <w:rPr>
-                <w:rFonts w:hint="eastAsia"/>
-              </w:rPr>
-              <w:t>&lt;string&gt;</w:t>
-            </w:r>
-          </w:p>
-        </w:tc>
-        <w:tc>
-          <w:tcPr>
-            <w:tcW w:w="1578" w:type="dxa"/>
-          </w:tcPr>
-          <w:p>
-            <w:pPr>
-              <w:rPr>
-                <w:rFonts w:hint="eastAsia"/>
-              </w:rPr>
-            </w:pPr>
             <w:r>
               <w:rPr>
                 <w:rFonts w:hint="eastAsia"/>
@@ -2922,11 +2372,6 @@
             <w:tcW w:w="1776" w:type="dxa"/>
           </w:tcPr>
           <w:p>
-            <w:pPr>
-              <w:rPr>
-                <w:rFonts w:hint="eastAsia"/>
-              </w:rPr>
-            </w:pPr>
             <w:r>
               <w:rPr>
                 <w:rFonts w:hint="eastAsia"/>
@@ -2940,11 +2385,6 @@
             <w:tcW w:w="2514" w:type="dxa"/>
           </w:tcPr>
           <w:p>
-            <w:pPr>
-              <w:rPr>
-                <w:rFonts w:hint="eastAsia"/>
-              </w:rPr>
-            </w:pPr>
             <w:r>
               <w:rPr>
                 <w:rFonts w:hint="eastAsia"/>
@@ -2958,11 +2398,6 @@
             <w:tcW w:w="1823" w:type="dxa"/>
           </w:tcPr>
           <w:p>
-            <w:pPr>
-              <w:rPr>
-                <w:rFonts w:hint="eastAsia"/>
-              </w:rPr>
-            </w:pPr>
             <w:r>
               <w:rPr>
                 <w:rFonts w:hint="eastAsia"/>
@@ -2976,11 +2411,6 @@
             <w:tcW w:w="1823" w:type="dxa"/>
           </w:tcPr>
           <w:p>
-            <w:pPr>
-              <w:rPr>
-                <w:rFonts w:hint="eastAsia"/>
-              </w:rPr>
-            </w:pPr>
             <w:r>
               <w:t>Optional</w:t>
             </w:r>
@@ -2993,11 +2423,6 @@
             <w:tcW w:w="1776" w:type="dxa"/>
           </w:tcPr>
           <w:p>
-            <w:pPr>
-              <w:rPr>
-                <w:rFonts w:hint="eastAsia"/>
-              </w:rPr>
-            </w:pPr>
             <w:r>
               <w:rPr>
                 <w:rFonts w:hint="eastAsia"/>
@@ -3011,11 +2436,6 @@
             <w:tcW w:w="2514" w:type="dxa"/>
           </w:tcPr>
           <w:p>
-            <w:pPr>
-              <w:rPr>
-                <w:rFonts w:hint="eastAsia"/>
-              </w:rPr>
-            </w:pPr>
             <w:r>
               <w:t>task id</w:t>
             </w:r>
@@ -3051,11 +2471,6 @@
             <w:tcW w:w="1776" w:type="dxa"/>
           </w:tcPr>
           <w:p>
-            <w:pPr>
-              <w:rPr>
-                <w:rFonts w:hint="eastAsia"/>
-              </w:rPr>
-            </w:pPr>
             <w:r>
               <w:rPr>
                 <w:rFonts w:hint="eastAsia"/>
@@ -3069,11 +2484,6 @@
             <w:tcW w:w="2514" w:type="dxa"/>
           </w:tcPr>
           <w:p>
-            <w:pPr>
-              <w:rPr>
-                <w:rFonts w:hint="eastAsia"/>
-              </w:rPr>
-            </w:pPr>
             <w:r>
               <w:rPr>
                 <w:rFonts w:hint="eastAsia"/>
@@ -3115,11 +2525,6 @@
             <w:tcW w:w="1776" w:type="dxa"/>
           </w:tcPr>
           <w:p>
-            <w:pPr>
-              <w:rPr>
-                <w:rFonts w:hint="eastAsia"/>
-              </w:rPr>
-            </w:pPr>
             <w:r>
               <w:rPr>
                 <w:rFonts w:hint="eastAsia"/>
@@ -3133,11 +2538,6 @@
             <w:tcW w:w="2514" w:type="dxa"/>
           </w:tcPr>
           <w:p>
-            <w:pPr>
-              <w:rPr>
-                <w:rFonts w:hint="eastAsia"/>
-              </w:rPr>
-            </w:pPr>
             <w:r>
               <w:rPr>
                 <w:rFonts w:hint="eastAsia"/>
@@ -3164,11 +2564,6 @@
             <w:tcW w:w="1823" w:type="dxa"/>
           </w:tcPr>
           <w:p>
-            <w:pPr>
-              <w:rPr>
-                <w:rFonts w:hint="eastAsia"/>
-              </w:rPr>
-            </w:pPr>
             <w:r>
               <w:rPr>
                 <w:rFonts w:hint="eastAsia"/>
@@ -3241,11 +2636,6 @@
       </w:r>
     </w:p>
     <w:p>
-      <w:pPr>
-        <w:rPr>
-          <w:rFonts w:hint="eastAsia"/>
-        </w:rPr>
-      </w:pPr>
       <w:r>
         <w:lastRenderedPageBreak/>
         <w:t>O</w:t>
@@ -3305,9 +2695,6 @@
           <w:ilvl w:val="1"/>
           <w:numId w:val="1"/>
         </w:numPr>
-        <w:rPr>
-          <w:rFonts w:hint="eastAsia"/>
-        </w:rPr>
       </w:pPr>
       <w:r>
         <w:rPr>
@@ -3357,11 +2744,6 @@
             <w:tcW w:w="1776" w:type="dxa"/>
           </w:tcPr>
           <w:p>
-            <w:pPr>
-              <w:rPr>
-                <w:rFonts w:hint="eastAsia"/>
-              </w:rPr>
-            </w:pPr>
             <w:r>
               <w:rPr>
                 <w:rFonts w:hint="eastAsia"/>
@@ -3375,11 +2757,6 @@
             <w:tcW w:w="2514" w:type="dxa"/>
           </w:tcPr>
           <w:p>
-            <w:pPr>
-              <w:rPr>
-                <w:rFonts w:hint="eastAsia"/>
-              </w:rPr>
-            </w:pPr>
             <w:r>
               <w:rPr>
                 <w:rFonts w:hint="eastAsia"/>
@@ -3393,11 +2770,6 @@
             <w:tcW w:w="1823" w:type="dxa"/>
           </w:tcPr>
           <w:p>
-            <w:pPr>
-              <w:rPr>
-                <w:rFonts w:hint="eastAsia"/>
-              </w:rPr>
-            </w:pPr>
             <w:r>
               <w:rPr>
                 <w:rFonts w:hint="eastAsia"/>
@@ -3411,11 +2783,6 @@
             <w:tcW w:w="1823" w:type="dxa"/>
           </w:tcPr>
           <w:p>
-            <w:pPr>
-              <w:rPr>
-                <w:rFonts w:hint="eastAsia"/>
-              </w:rPr>
-            </w:pPr>
             <w:r>
               <w:t>Optional</w:t>
             </w:r>
@@ -3428,11 +2795,6 @@
             <w:tcW w:w="1776" w:type="dxa"/>
           </w:tcPr>
           <w:p>
-            <w:pPr>
-              <w:rPr>
-                <w:rFonts w:hint="eastAsia"/>
-              </w:rPr>
-            </w:pPr>
             <w:r>
               <w:rPr>
                 <w:rFonts w:hint="eastAsia"/>
@@ -3446,11 +2808,6 @@
             <w:tcW w:w="2514" w:type="dxa"/>
           </w:tcPr>
           <w:p>
-            <w:pPr>
-              <w:rPr>
-                <w:rFonts w:hint="eastAsia"/>
-              </w:rPr>
-            </w:pPr>
             <w:r>
               <w:t>task i</w:t>
             </w:r>
@@ -3492,11 +2849,6 @@
             <w:tcW w:w="1776" w:type="dxa"/>
           </w:tcPr>
           <w:p>
-            <w:pPr>
-              <w:rPr>
-                <w:rFonts w:hint="eastAsia"/>
-              </w:rPr>
-            </w:pPr>
             <w:r>
               <w:rPr>
                 <w:rFonts w:hint="eastAsia"/>
@@ -3545,11 +2897,6 @@
             <w:tcW w:w="1823" w:type="dxa"/>
           </w:tcPr>
           <w:p>
-            <w:pPr>
-              <w:rPr>
-                <w:rFonts w:hint="eastAsia"/>
-              </w:rPr>
-            </w:pPr>
             <w:r>
               <w:rPr>
                 <w:rFonts w:hint="eastAsia"/>
@@ -3565,7 +2912,6 @@
             <w:tcW w:w="1776" w:type="dxa"/>
           </w:tcPr>
           <w:p>
-            <w:proofErr w:type="spellStart"/>
             <w:r>
               <w:rPr>
                 <w:rFonts w:hint="eastAsia"/>
@@ -3575,7 +2921,6 @@
             <w:r>
               <w:t>_status</w:t>
             </w:r>
-            <w:proofErr w:type="spellEnd"/>
           </w:p>
         </w:tc>
         <w:tc>
@@ -3588,25 +2933,6 @@
                 <w:rFonts w:hint="eastAsia"/>
               </w:rPr>
               <w:t>task status</w:t>
-            </w:r>
-          </w:p>
-          <w:p>
-            <w:pPr>
-              <w:pStyle w:val="ListParagraph"/>
-              <w:numPr>
-                <w:ilvl w:val="0"/>
-                <w:numId w:val="4"/>
-              </w:numPr>
-              <w:ind w:firstLineChars="0"/>
-              <w:rPr>
-                <w:rFonts w:hint="eastAsia"/>
-              </w:rPr>
-            </w:pPr>
-            <w:r>
-              <w:rPr>
-                <w:rFonts w:hint="eastAsia"/>
-              </w:rPr>
-              <w:t>finish</w:t>
             </w:r>
           </w:p>
           <w:p>
@@ -3619,7 +2945,10 @@
               <w:ind w:firstLineChars="0"/>
             </w:pPr>
             <w:r>
-              <w:t>stop</w:t>
+              <w:rPr>
+                <w:rFonts w:hint="eastAsia"/>
+              </w:rPr>
+              <w:t>finish</w:t>
             </w:r>
           </w:p>
           <w:p>
@@ -3630,11 +2959,21 @@
                 <w:numId w:val="4"/>
               </w:numPr>
               <w:ind w:firstLineChars="0"/>
-              <w:rPr>
-                <w:rFonts w:hint="eastAsia"/>
-              </w:rPr>
             </w:pPr>
             <w:r>
+              <w:t>stop</w:t>
+            </w:r>
+          </w:p>
+          <w:p>
+            <w:pPr>
+              <w:pStyle w:val="ListParagraph"/>
+              <w:numPr>
+                <w:ilvl w:val="0"/>
+                <w:numId w:val="4"/>
+              </w:numPr>
+              <w:ind w:firstLineChars="0"/>
+            </w:pPr>
+            <w:r>
               <w:t>running</w:t>
             </w:r>
           </w:p>
@@ -3644,11 +2983,6 @@
             <w:tcW w:w="1823" w:type="dxa"/>
           </w:tcPr>
           <w:p>
-            <w:pPr>
-              <w:rPr>
-                <w:rFonts w:hint="eastAsia"/>
-              </w:rPr>
-            </w:pPr>
             <w:r>
               <w:rPr>
                 <w:rFonts w:hint="eastAsia"/>
@@ -3662,11 +2996,6 @@
             <w:tcW w:w="1823" w:type="dxa"/>
           </w:tcPr>
           <w:p>
-            <w:pPr>
-              <w:rPr>
-                <w:rFonts w:hint="eastAsia"/>
-              </w:rPr>
-            </w:pPr>
             <w:r>
               <w:rPr>
                 <w:rFonts w:hint="eastAsia"/>
@@ -3682,19 +3011,12 @@
             <w:tcW w:w="1776" w:type="dxa"/>
           </w:tcPr>
           <w:p>
-            <w:pPr>
-              <w:rPr>
-                <w:rFonts w:hint="eastAsia"/>
-              </w:rPr>
-            </w:pPr>
-            <w:proofErr w:type="spellStart"/>
             <w:r>
               <w:rPr>
                 <w:rFonts w:hint="eastAsia"/>
               </w:rPr>
               <w:t>task_progress</w:t>
             </w:r>
-            <w:proofErr w:type="spellEnd"/>
           </w:p>
         </w:tc>
         <w:tc>
@@ -3702,11 +3024,6 @@
             <w:tcW w:w="2514" w:type="dxa"/>
           </w:tcPr>
           <w:p>
-            <w:pPr>
-              <w:rPr>
-                <w:rFonts w:hint="eastAsia"/>
-              </w:rPr>
-            </w:pPr>
             <w:r>
               <w:rPr>
                 <w:rFonts w:hint="eastAsia"/>
@@ -3720,31 +3037,19 @@
             <w:tcW w:w="1823" w:type="dxa"/>
           </w:tcPr>
           <w:p>
-            <w:pPr>
-              <w:rPr>
-                <w:rFonts w:hint="eastAsia"/>
-              </w:rPr>
-            </w:pPr>
-            <w:proofErr w:type="spellStart"/>
             <w:r>
               <w:rPr>
                 <w:rFonts w:hint="eastAsia"/>
               </w:rPr>
               <w:t>int</w:t>
             </w:r>
-            <w:proofErr w:type="spellEnd"/>
-          </w:p>
-        </w:tc>
-        <w:tc>
-          <w:tcPr>
-            <w:tcW w:w="1823" w:type="dxa"/>
-          </w:tcPr>
-          <w:p>
-            <w:pPr>
-              <w:rPr>
-                <w:rFonts w:hint="eastAsia"/>
-              </w:rPr>
-            </w:pPr>
+          </w:p>
+        </w:tc>
+        <w:tc>
+          <w:tcPr>
+            <w:tcW w:w="1823" w:type="dxa"/>
+          </w:tcPr>
+          <w:p>
             <w:r>
               <w:rPr>
                 <w:rFonts w:hint="eastAsia"/>
@@ -3760,11 +3065,6 @@
             <w:tcW w:w="1776" w:type="dxa"/>
           </w:tcPr>
           <w:p>
-            <w:pPr>
-              <w:rPr>
-                <w:rFonts w:hint="eastAsia"/>
-              </w:rPr>
-            </w:pPr>
             <w:r>
               <w:rPr>
                 <w:rFonts w:hint="eastAsia"/>
@@ -3778,43 +3078,19 @@
             <w:tcW w:w="2514" w:type="dxa"/>
           </w:tcPr>
           <w:p>
-            <w:pPr>
-              <w:rPr>
-                <w:rFonts w:hint="eastAsia"/>
-              </w:rPr>
-            </w:pPr>
-            <w:r>
-              <w:rPr>
-                <w:rFonts w:hint="eastAsia"/>
-              </w:rPr>
-              <w:t xml:space="preserve">fastq </w:t>
-            </w:r>
-            <w:proofErr w:type="spellStart"/>
-            <w:r>
-              <w:rPr>
-                <w:rFonts w:hint="eastAsia"/>
-              </w:rPr>
-              <w:t>url</w:t>
-            </w:r>
-            <w:proofErr w:type="spellEnd"/>
-            <w:r>
-              <w:rPr>
-                <w:rFonts w:hint="eastAsia"/>
-              </w:rPr>
-              <w:t xml:space="preserve"> list</w:t>
-            </w:r>
-          </w:p>
-        </w:tc>
-        <w:tc>
-          <w:tcPr>
-            <w:tcW w:w="1823" w:type="dxa"/>
-          </w:tcPr>
-          <w:p>
-            <w:pPr>
-              <w:rPr>
-                <w:rFonts w:hint="eastAsia"/>
-              </w:rPr>
-            </w:pPr>
+            <w:r>
+              <w:rPr>
+                <w:rFonts w:hint="eastAsia"/>
+              </w:rPr>
+              <w:t>fastq url list</w:t>
+            </w:r>
+          </w:p>
+        </w:tc>
+        <w:tc>
+          <w:tcPr>
+            <w:tcW w:w="1823" w:type="dxa"/>
+          </w:tcPr>
+          <w:p>
             <w:r>
               <w:rPr>
                 <w:rFonts w:hint="eastAsia"/>
@@ -3828,11 +3104,6 @@
             <w:tcW w:w="1823" w:type="dxa"/>
           </w:tcPr>
           <w:p>
-            <w:pPr>
-              <w:rPr>
-                <w:rFonts w:hint="eastAsia"/>
-              </w:rPr>
-            </w:pPr>
             <w:r>
               <w:rPr>
                 <w:rFonts w:hint="eastAsia"/>
@@ -3848,11 +3119,6 @@
             <w:tcW w:w="1776" w:type="dxa"/>
           </w:tcPr>
           <w:p>
-            <w:pPr>
-              <w:rPr>
-                <w:rFonts w:hint="eastAsia"/>
-              </w:rPr>
-            </w:pPr>
             <w:r>
               <w:rPr>
                 <w:rFonts w:hint="eastAsia"/>
@@ -3866,11 +3132,6 @@
             <w:tcW w:w="2514" w:type="dxa"/>
           </w:tcPr>
           <w:p>
-            <w:pPr>
-              <w:rPr>
-                <w:rFonts w:hint="eastAsia"/>
-              </w:rPr>
-            </w:pPr>
             <w:r>
               <w:rPr>
                 <w:rFonts w:hint="eastAsia"/>
@@ -3899,11 +3160,6 @@
             <w:tcW w:w="1823" w:type="dxa"/>
           </w:tcPr>
           <w:p>
-            <w:pPr>
-              <w:rPr>
-                <w:rFonts w:hint="eastAsia"/>
-              </w:rPr>
-            </w:pPr>
             <w:r>
               <w:rPr>
                 <w:rFonts w:hint="eastAsia"/>
@@ -3923,11 +3179,6 @@
             <w:tcW w:w="1823" w:type="dxa"/>
           </w:tcPr>
           <w:p>
-            <w:pPr>
-              <w:rPr>
-                <w:rFonts w:hint="eastAsia"/>
-              </w:rPr>
-            </w:pPr>
             <w:r>
               <w:rPr>
                 <w:rFonts w:hint="eastAsia"/>
@@ -3943,11 +3194,6 @@
             <w:tcW w:w="1776" w:type="dxa"/>
           </w:tcPr>
           <w:p>
-            <w:pPr>
-              <w:rPr>
-                <w:rFonts w:hint="eastAsia"/>
-              </w:rPr>
-            </w:pPr>
             <w:r>
               <w:rPr>
                 <w:rFonts w:hint="eastAsia"/>
@@ -3961,11 +3207,6 @@
             <w:tcW w:w="2514" w:type="dxa"/>
           </w:tcPr>
           <w:p>
-            <w:pPr>
-              <w:rPr>
-                <w:rFonts w:hint="eastAsia"/>
-              </w:rPr>
-            </w:pPr>
             <w:r>
               <w:rPr>
                 <w:rFonts w:hint="eastAsia"/>
@@ -3979,11 +3220,6 @@
             <w:tcW w:w="1823" w:type="dxa"/>
           </w:tcPr>
           <w:p>
-            <w:pPr>
-              <w:rPr>
-                <w:rFonts w:hint="eastAsia"/>
-              </w:rPr>
-            </w:pPr>
             <w:r>
               <w:rPr>
                 <w:rFonts w:hint="eastAsia"/>
@@ -3997,11 +3233,6 @@
             <w:tcW w:w="1823" w:type="dxa"/>
           </w:tcPr>
           <w:p>
-            <w:pPr>
-              <w:rPr>
-                <w:rFonts w:hint="eastAsia"/>
-              </w:rPr>
-            </w:pPr>
             <w:r>
               <w:rPr>
                 <w:rFonts w:hint="eastAsia"/>
@@ -4017,11 +3248,6 @@
             <w:tcW w:w="1776" w:type="dxa"/>
           </w:tcPr>
           <w:p>
-            <w:pPr>
-              <w:rPr>
-                <w:rFonts w:hint="eastAsia"/>
-              </w:rPr>
-            </w:pPr>
             <w:r>
               <w:rPr>
                 <w:rFonts w:hint="eastAsia"/>
@@ -4035,11 +3261,6 @@
             <w:tcW w:w="2514" w:type="dxa"/>
           </w:tcPr>
           <w:p>
-            <w:pPr>
-              <w:rPr>
-                <w:rFonts w:hint="eastAsia"/>
-              </w:rPr>
-            </w:pPr>
             <w:r>
               <w:rPr>
                 <w:rFonts w:hint="eastAsia"/>
@@ -4053,11 +3274,6 @@
             <w:tcW w:w="1823" w:type="dxa"/>
           </w:tcPr>
           <w:p>
-            <w:pPr>
-              <w:rPr>
-                <w:rFonts w:hint="eastAsia"/>
-              </w:rPr>
-            </w:pPr>
             <w:r>
               <w:rPr>
                 <w:rFonts w:hint="eastAsia"/>
@@ -4071,11 +3287,6 @@
             <w:tcW w:w="1823" w:type="dxa"/>
           </w:tcPr>
           <w:p>
-            <w:pPr>
-              <w:rPr>
-                <w:rFonts w:hint="eastAsia"/>
-              </w:rPr>
-            </w:pPr>
             <w:r>
               <w:rPr>
                 <w:rFonts w:hint="eastAsia"/>
@@ -4093,9 +3304,6 @@
           <w:ilvl w:val="0"/>
           <w:numId w:val="1"/>
         </w:numPr>
-        <w:rPr>
-          <w:rFonts w:hint="eastAsia"/>
-        </w:rPr>
       </w:pPr>
       <w:r>
         <w:rPr>
@@ -4121,11 +3329,6 @@
       </w:r>
     </w:p>
     <w:p>
-      <w:pPr>
-        <w:rPr>
-          <w:rFonts w:hint="eastAsia"/>
-        </w:rPr>
-      </w:pPr>
       <w:r>
         <w:rPr>
           <w:rFonts w:hint="eastAsia"/>
@@ -4198,11 +3401,6 @@
             <w:tcW w:w="1541" w:type="dxa"/>
           </w:tcPr>
           <w:p>
-            <w:pPr>
-              <w:rPr>
-                <w:rFonts w:hint="eastAsia"/>
-              </w:rPr>
-            </w:pPr>
             <w:r>
               <w:rPr>
                 <w:rFonts w:hint="eastAsia"/>
@@ -4216,11 +3414,6 @@
             <w:tcW w:w="3183" w:type="dxa"/>
           </w:tcPr>
           <w:p>
-            <w:pPr>
-              <w:rPr>
-                <w:rFonts w:hint="eastAsia"/>
-              </w:rPr>
-            </w:pPr>
             <w:r>
               <w:rPr>
                 <w:rFonts w:hint="eastAsia"/>
@@ -4234,11 +3427,6 @@
             <w:tcW w:w="1994" w:type="dxa"/>
           </w:tcPr>
           <w:p>
-            <w:pPr>
-              <w:rPr>
-                <w:rFonts w:hint="eastAsia"/>
-              </w:rPr>
-            </w:pPr>
             <w:r>
               <w:rPr>
                 <w:rFonts w:hint="eastAsia"/>
@@ -4252,11 +3440,6 @@
             <w:tcW w:w="1578" w:type="dxa"/>
           </w:tcPr>
           <w:p>
-            <w:pPr>
-              <w:rPr>
-                <w:rFonts w:hint="eastAsia"/>
-              </w:rPr>
-            </w:pPr>
             <w:r>
               <w:t>Optional</w:t>
             </w:r>
@@ -4269,11 +3452,6 @@
             <w:tcW w:w="1541" w:type="dxa"/>
           </w:tcPr>
           <w:p>
-            <w:pPr>
-              <w:rPr>
-                <w:rFonts w:hint="eastAsia"/>
-              </w:rPr>
-            </w:pPr>
             <w:r>
               <w:rPr>
                 <w:rFonts w:hint="eastAsia"/>
@@ -4351,11 +3529,6 @@
             <w:tcW w:w="1776" w:type="dxa"/>
           </w:tcPr>
           <w:p>
-            <w:pPr>
-              <w:rPr>
-                <w:rFonts w:hint="eastAsia"/>
-              </w:rPr>
-            </w:pPr>
             <w:r>
               <w:rPr>
                 <w:rFonts w:hint="eastAsia"/>
@@ -4369,11 +3542,6 @@
             <w:tcW w:w="2514" w:type="dxa"/>
           </w:tcPr>
           <w:p>
-            <w:pPr>
-              <w:rPr>
-                <w:rFonts w:hint="eastAsia"/>
-              </w:rPr>
-            </w:pPr>
             <w:r>
               <w:t>task i</w:t>
             </w:r>
@@ -4415,11 +3583,6 @@
             <w:tcW w:w="1776" w:type="dxa"/>
           </w:tcPr>
           <w:p>
-            <w:pPr>
-              <w:rPr>
-                <w:rFonts w:hint="eastAsia"/>
-              </w:rPr>
-            </w:pPr>
             <w:r>
               <w:rPr>
                 <w:rFonts w:hint="eastAsia"/>
@@ -4468,11 +3631,6 @@
             <w:tcW w:w="1823" w:type="dxa"/>
           </w:tcPr>
           <w:p>
-            <w:pPr>
-              <w:rPr>
-                <w:rFonts w:hint="eastAsia"/>
-              </w:rPr>
-            </w:pPr>
             <w:r>
               <w:rPr>
                 <w:rFonts w:hint="eastAsia"/>
@@ -4488,7 +3646,6 @@
             <w:tcW w:w="1776" w:type="dxa"/>
           </w:tcPr>
           <w:p>
-            <w:proofErr w:type="spellStart"/>
             <w:r>
               <w:rPr>
                 <w:rFonts w:hint="eastAsia"/>
@@ -4498,7 +3655,6 @@
             <w:r>
               <w:t>_status</w:t>
             </w:r>
-            <w:proofErr w:type="spellEnd"/>
           </w:p>
         </w:tc>
         <w:tc>
@@ -4511,25 +3667,6 @@
                 <w:rFonts w:hint="eastAsia"/>
               </w:rPr>
               <w:t>task status</w:t>
-            </w:r>
-          </w:p>
-          <w:p>
-            <w:pPr>
-              <w:pStyle w:val="ListParagraph"/>
-              <w:numPr>
-                <w:ilvl w:val="0"/>
-                <w:numId w:val="4"/>
-              </w:numPr>
-              <w:ind w:firstLineChars="0"/>
-              <w:rPr>
-                <w:rFonts w:hint="eastAsia"/>
-              </w:rPr>
-            </w:pPr>
-            <w:r>
-              <w:rPr>
-                <w:rFonts w:hint="eastAsia"/>
-              </w:rPr>
-              <w:t>finish</w:t>
             </w:r>
           </w:p>
           <w:p>
@@ -4542,7 +3679,10 @@
               <w:ind w:firstLineChars="0"/>
             </w:pPr>
             <w:r>
-              <w:t>stop</w:t>
+              <w:rPr>
+                <w:rFonts w:hint="eastAsia"/>
+              </w:rPr>
+              <w:t>finish</w:t>
             </w:r>
           </w:p>
           <w:p>
@@ -4553,11 +3693,21 @@
                 <w:numId w:val="4"/>
               </w:numPr>
               <w:ind w:firstLineChars="0"/>
-              <w:rPr>
-                <w:rFonts w:hint="eastAsia"/>
-              </w:rPr>
             </w:pPr>
             <w:r>
+              <w:t>stop</w:t>
+            </w:r>
+          </w:p>
+          <w:p>
+            <w:pPr>
+              <w:pStyle w:val="ListParagraph"/>
+              <w:numPr>
+                <w:ilvl w:val="0"/>
+                <w:numId w:val="4"/>
+              </w:numPr>
+              <w:ind w:firstLineChars="0"/>
+            </w:pPr>
+            <w:r>
               <w:t>running</w:t>
             </w:r>
           </w:p>
@@ -4567,11 +3717,6 @@
             <w:tcW w:w="1823" w:type="dxa"/>
           </w:tcPr>
           <w:p>
-            <w:pPr>
-              <w:rPr>
-                <w:rFonts w:hint="eastAsia"/>
-              </w:rPr>
-            </w:pPr>
             <w:r>
               <w:rPr>
                 <w:rFonts w:hint="eastAsia"/>
@@ -4585,11 +3730,6 @@
             <w:tcW w:w="1823" w:type="dxa"/>
           </w:tcPr>
           <w:p>
-            <w:pPr>
-              <w:rPr>
-                <w:rFonts w:hint="eastAsia"/>
-              </w:rPr>
-            </w:pPr>
             <w:r>
               <w:rPr>
                 <w:rFonts w:hint="eastAsia"/>
@@ -4605,19 +3745,12 @@
             <w:tcW w:w="1776" w:type="dxa"/>
           </w:tcPr>
           <w:p>
-            <w:pPr>
-              <w:rPr>
-                <w:rFonts w:hint="eastAsia"/>
-              </w:rPr>
-            </w:pPr>
-            <w:proofErr w:type="spellStart"/>
             <w:r>
               <w:rPr>
                 <w:rFonts w:hint="eastAsia"/>
               </w:rPr>
               <w:t>task_progress</w:t>
             </w:r>
-            <w:proofErr w:type="spellEnd"/>
           </w:p>
         </w:tc>
         <w:tc>
@@ -4633,11 +3766,6 @@
             </w:r>
           </w:p>
           <w:p>
-            <w:pPr>
-              <w:rPr>
-                <w:rFonts w:hint="eastAsia"/>
-              </w:rPr>
-            </w:pPr>
             <w:r>
               <w:rPr>
                 <w:rFonts w:hint="eastAsia"/>
@@ -4651,31 +3779,19 @@
             <w:tcW w:w="1823" w:type="dxa"/>
           </w:tcPr>
           <w:p>
-            <w:pPr>
-              <w:rPr>
-                <w:rFonts w:hint="eastAsia"/>
-              </w:rPr>
-            </w:pPr>
-            <w:proofErr w:type="spellStart"/>
             <w:r>
               <w:rPr>
                 <w:rFonts w:hint="eastAsia"/>
               </w:rPr>
               <w:t>int</w:t>
             </w:r>
-            <w:proofErr w:type="spellEnd"/>
-          </w:p>
-        </w:tc>
-        <w:tc>
-          <w:tcPr>
-            <w:tcW w:w="1823" w:type="dxa"/>
-          </w:tcPr>
-          <w:p>
-            <w:pPr>
-              <w:rPr>
-                <w:rFonts w:hint="eastAsia"/>
-              </w:rPr>
-            </w:pPr>
+          </w:p>
+        </w:tc>
+        <w:tc>
+          <w:tcPr>
+            <w:tcW w:w="1823" w:type="dxa"/>
+          </w:tcPr>
+          <w:p>
             <w:r>
               <w:rPr>
                 <w:rFonts w:hint="eastAsia"/>
@@ -4691,11 +3807,6 @@
             <w:tcW w:w="1776" w:type="dxa"/>
           </w:tcPr>
           <w:p>
-            <w:pPr>
-              <w:rPr>
-                <w:rFonts w:hint="eastAsia"/>
-              </w:rPr>
-            </w:pPr>
             <w:r>
               <w:rPr>
                 <w:rFonts w:hint="eastAsia"/>
@@ -4709,25 +3820,69 @@
             <w:tcW w:w="2514" w:type="dxa"/>
           </w:tcPr>
           <w:p>
-            <w:pPr>
-              <w:rPr>
-                <w:rFonts w:hint="eastAsia"/>
-              </w:rPr>
-            </w:pPr>
-            <w:r>
-              <w:rPr>
-                <w:rFonts w:hint="eastAsia"/>
-              </w:rPr>
-              <w:t xml:space="preserve">fastq </w:t>
-            </w:r>
-            <w:proofErr w:type="spellStart"/>
-            <w:r>
-              <w:rPr>
-                <w:rFonts w:hint="eastAsia"/>
-              </w:rPr>
-              <w:t>url</w:t>
-            </w:r>
-            <w:proofErr w:type="spellEnd"/>
+            <w:r>
+              <w:rPr>
+                <w:rFonts w:hint="eastAsia"/>
+              </w:rPr>
+              <w:t>fastq url list</w:t>
+            </w:r>
+          </w:p>
+        </w:tc>
+        <w:tc>
+          <w:tcPr>
+            <w:tcW w:w="1823" w:type="dxa"/>
+          </w:tcPr>
+          <w:p>
+            <w:r>
+              <w:rPr>
+                <w:rFonts w:hint="eastAsia"/>
+              </w:rPr>
+              <w:t>array&lt;string&gt;</w:t>
+            </w:r>
+          </w:p>
+        </w:tc>
+        <w:tc>
+          <w:tcPr>
+            <w:tcW w:w="1823" w:type="dxa"/>
+          </w:tcPr>
+          <w:p>
+            <w:r>
+              <w:rPr>
+                <w:rFonts w:hint="eastAsia"/>
+              </w:rPr>
+              <w:t>required</w:t>
+            </w:r>
+          </w:p>
+        </w:tc>
+      </w:tr>
+      <w:tr>
+        <w:tc>
+          <w:tcPr>
+            <w:tcW w:w="1776" w:type="dxa"/>
+          </w:tcPr>
+          <w:p>
+            <w:r>
+              <w:rPr>
+                <w:rFonts w:hint="eastAsia"/>
+              </w:rPr>
+              <w:t>executor</w:t>
+            </w:r>
+          </w:p>
+        </w:tc>
+        <w:tc>
+          <w:tcPr>
+            <w:tcW w:w="2514" w:type="dxa"/>
+          </w:tcPr>
+          <w:p>
+            <w:r>
+              <w:rPr>
+                <w:rFonts w:hint="eastAsia"/>
+              </w:rPr>
+              <w:t>executor</w:t>
+            </w:r>
+            <w:r>
+              <w:t xml:space="preserve"> GUID</w:t>
+            </w:r>
             <w:r>
               <w:rPr>
                 <w:rFonts w:hint="eastAsia"/>
@@ -4741,11 +3896,114 @@
             <w:tcW w:w="1823" w:type="dxa"/>
           </w:tcPr>
           <w:p>
-            <w:pPr>
-              <w:rPr>
-                <w:rFonts w:hint="eastAsia"/>
-              </w:rPr>
-            </w:pPr>
+            <w:r>
+              <w:rPr>
+                <w:rFonts w:hint="eastAsia"/>
+              </w:rPr>
+              <w:t>array&lt;GUID&gt;</w:t>
+            </w:r>
+          </w:p>
+        </w:tc>
+        <w:tc>
+          <w:tcPr>
+            <w:tcW w:w="1823" w:type="dxa"/>
+          </w:tcPr>
+          <w:p>
+            <w:r>
+              <w:rPr>
+                <w:rFonts w:hint="eastAsia"/>
+              </w:rPr>
+              <w:t>required</w:t>
+            </w:r>
+          </w:p>
+        </w:tc>
+      </w:tr>
+      <w:tr>
+        <w:tc>
+          <w:tcPr>
+            <w:tcW w:w="1776" w:type="dxa"/>
+          </w:tcPr>
+          <w:p>
+            <w:r>
+              <w:rPr>
+                <w:rFonts w:hint="eastAsia"/>
+              </w:rPr>
+              <w:t>aligner</w:t>
+            </w:r>
+          </w:p>
+        </w:tc>
+        <w:tc>
+          <w:tcPr>
+            <w:tcW w:w="2514" w:type="dxa"/>
+          </w:tcPr>
+          <w:p>
+            <w:r>
+              <w:rPr>
+                <w:rFonts w:hint="eastAsia"/>
+              </w:rPr>
+              <w:t>assigned aligner</w:t>
+            </w:r>
+          </w:p>
+        </w:tc>
+        <w:tc>
+          <w:tcPr>
+            <w:tcW w:w="1823" w:type="dxa"/>
+          </w:tcPr>
+          <w:p>
+            <w:r>
+              <w:rPr>
+                <w:rFonts w:hint="eastAsia"/>
+              </w:rPr>
+              <w:t>string</w:t>
+            </w:r>
+          </w:p>
+        </w:tc>
+        <w:tc>
+          <w:tcPr>
+            <w:tcW w:w="1823" w:type="dxa"/>
+          </w:tcPr>
+          <w:p>
+            <w:r>
+              <w:rPr>
+                <w:rFonts w:hint="eastAsia"/>
+              </w:rPr>
+              <w:t>required</w:t>
+            </w:r>
+          </w:p>
+        </w:tc>
+      </w:tr>
+      <w:tr>
+        <w:tc>
+          <w:tcPr>
+            <w:tcW w:w="1776" w:type="dxa"/>
+          </w:tcPr>
+          <w:p>
+            <w:r>
+              <w:rPr>
+                <w:rFonts w:hint="eastAsia"/>
+              </w:rPr>
+              <w:t>args</w:t>
+            </w:r>
+          </w:p>
+        </w:tc>
+        <w:tc>
+          <w:tcPr>
+            <w:tcW w:w="2514" w:type="dxa"/>
+          </w:tcPr>
+          <w:p>
+            <w:r>
+              <w:rPr>
+                <w:rFonts w:hint="eastAsia"/>
+              </w:rPr>
+              <w:t>aligner parameters</w:t>
+            </w:r>
+          </w:p>
+        </w:tc>
+        <w:tc>
+          <w:tcPr>
+            <w:tcW w:w="1823" w:type="dxa"/>
+          </w:tcPr>
+          <w:p>
             <w:r>
               <w:rPr>
                 <w:rFonts w:hint="eastAsia"/>
@@ -4759,242 +4017,6 @@
             <w:tcW w:w="1823" w:type="dxa"/>
           </w:tcPr>
           <w:p>
-            <w:pPr>
-              <w:rPr>
-                <w:rFonts w:hint="eastAsia"/>
-              </w:rPr>
-            </w:pPr>
-            <w:r>
-              <w:rPr>
-                <w:rFonts w:hint="eastAsia"/>
-              </w:rPr>
-              <w:t>required</w:t>
-            </w:r>
-          </w:p>
-        </w:tc>
-      </w:tr>
-      <w:tr>
-        <w:tc>
-          <w:tcPr>
-            <w:tcW w:w="1776" w:type="dxa"/>
-          </w:tcPr>
-          <w:p>
-            <w:pPr>
-              <w:rPr>
-                <w:rFonts w:hint="eastAsia"/>
-              </w:rPr>
-            </w:pPr>
-            <w:r>
-              <w:rPr>
-                <w:rFonts w:hint="eastAsia"/>
-              </w:rPr>
-              <w:t>executor</w:t>
-            </w:r>
-          </w:p>
-        </w:tc>
-        <w:tc>
-          <w:tcPr>
-            <w:tcW w:w="2514" w:type="dxa"/>
-          </w:tcPr>
-          <w:p>
-            <w:pPr>
-              <w:rPr>
-                <w:rFonts w:hint="eastAsia"/>
-              </w:rPr>
-            </w:pPr>
-            <w:r>
-              <w:rPr>
-                <w:rFonts w:hint="eastAsia"/>
-              </w:rPr>
-              <w:t>executor</w:t>
-            </w:r>
-            <w:r>
-              <w:t xml:space="preserve"> GUID</w:t>
-            </w:r>
-            <w:r>
-              <w:rPr>
-                <w:rFonts w:hint="eastAsia"/>
-              </w:rPr>
-              <w:t xml:space="preserve"> list</w:t>
-            </w:r>
-          </w:p>
-        </w:tc>
-        <w:tc>
-          <w:tcPr>
-            <w:tcW w:w="1823" w:type="dxa"/>
-          </w:tcPr>
-          <w:p>
-            <w:pPr>
-              <w:rPr>
-                <w:rFonts w:hint="eastAsia"/>
-              </w:rPr>
-            </w:pPr>
-            <w:r>
-              <w:rPr>
-                <w:rFonts w:hint="eastAsia"/>
-              </w:rPr>
-              <w:t>array&lt;GUID&gt;</w:t>
-            </w:r>
-          </w:p>
-        </w:tc>
-        <w:tc>
-          <w:tcPr>
-            <w:tcW w:w="1823" w:type="dxa"/>
-          </w:tcPr>
-          <w:p>
-            <w:pPr>
-              <w:rPr>
-                <w:rFonts w:hint="eastAsia"/>
-              </w:rPr>
-            </w:pPr>
-            <w:r>
-              <w:rPr>
-                <w:rFonts w:hint="eastAsia"/>
-              </w:rPr>
-              <w:t>required</w:t>
-            </w:r>
-          </w:p>
-        </w:tc>
-      </w:tr>
-      <w:tr>
-        <w:tc>
-          <w:tcPr>
-            <w:tcW w:w="1776" w:type="dxa"/>
-          </w:tcPr>
-          <w:p>
-            <w:pPr>
-              <w:rPr>
-                <w:rFonts w:hint="eastAsia"/>
-              </w:rPr>
-            </w:pPr>
-            <w:r>
-              <w:rPr>
-                <w:rFonts w:hint="eastAsia"/>
-              </w:rPr>
-              <w:t>aligner</w:t>
-            </w:r>
-          </w:p>
-        </w:tc>
-        <w:tc>
-          <w:tcPr>
-            <w:tcW w:w="2514" w:type="dxa"/>
-          </w:tcPr>
-          <w:p>
-            <w:pPr>
-              <w:rPr>
-                <w:rFonts w:hint="eastAsia"/>
-              </w:rPr>
-            </w:pPr>
-            <w:r>
-              <w:rPr>
-                <w:rFonts w:hint="eastAsia"/>
-              </w:rPr>
-              <w:t>assigned aligner</w:t>
-            </w:r>
-          </w:p>
-        </w:tc>
-        <w:tc>
-          <w:tcPr>
-            <w:tcW w:w="1823" w:type="dxa"/>
-          </w:tcPr>
-          <w:p>
-            <w:pPr>
-              <w:rPr>
-                <w:rFonts w:hint="eastAsia"/>
-              </w:rPr>
-            </w:pPr>
-            <w:r>
-              <w:rPr>
-                <w:rFonts w:hint="eastAsia"/>
-              </w:rPr>
-              <w:t>string</w:t>
-            </w:r>
-          </w:p>
-        </w:tc>
-        <w:tc>
-          <w:tcPr>
-            <w:tcW w:w="1823" w:type="dxa"/>
-          </w:tcPr>
-          <w:p>
-            <w:pPr>
-              <w:rPr>
-                <w:rFonts w:hint="eastAsia"/>
-              </w:rPr>
-            </w:pPr>
-            <w:r>
-              <w:rPr>
-                <w:rFonts w:hint="eastAsia"/>
-              </w:rPr>
-              <w:t>required</w:t>
-            </w:r>
-          </w:p>
-        </w:tc>
-      </w:tr>
-      <w:tr>
-        <w:tc>
-          <w:tcPr>
-            <w:tcW w:w="1776" w:type="dxa"/>
-          </w:tcPr>
-          <w:p>
-            <w:pPr>
-              <w:rPr>
-                <w:rFonts w:hint="eastAsia"/>
-              </w:rPr>
-            </w:pPr>
-            <w:r>
-              <w:rPr>
-                <w:rFonts w:hint="eastAsia"/>
-              </w:rPr>
-              <w:t>args</w:t>
-            </w:r>
-          </w:p>
-        </w:tc>
-        <w:tc>
-          <w:tcPr>
-            <w:tcW w:w="2514" w:type="dxa"/>
-          </w:tcPr>
-          <w:p>
-            <w:pPr>
-              <w:rPr>
-                <w:rFonts w:hint="eastAsia"/>
-              </w:rPr>
-            </w:pPr>
-            <w:r>
-              <w:rPr>
-                <w:rFonts w:hint="eastAsia"/>
-              </w:rPr>
-              <w:t>aligner parameters</w:t>
-            </w:r>
-          </w:p>
-        </w:tc>
-        <w:tc>
-          <w:tcPr>
-            <w:tcW w:w="1823" w:type="dxa"/>
-          </w:tcPr>
-          <w:p>
-            <w:pPr>
-              <w:rPr>
-                <w:rFonts w:hint="eastAsia"/>
-              </w:rPr>
-            </w:pPr>
-            <w:r>
-              <w:rPr>
-                <w:rFonts w:hint="eastAsia"/>
-              </w:rPr>
-              <w:t>array&lt;string&gt;</w:t>
-            </w:r>
-          </w:p>
-        </w:tc>
-        <w:tc>
-          <w:tcPr>
-            <w:tcW w:w="1823" w:type="dxa"/>
-          </w:tcPr>
-          <w:p>
-            <w:pPr>
-              <w:rPr>
-                <w:rFonts w:hint="eastAsia"/>
-              </w:rPr>
-            </w:pPr>
             <w:r>
               <w:rPr>
                 <w:rFonts w:hint="eastAsia"/>
@@ -5024,11 +4046,6 @@
       </w:r>
     </w:p>
     <w:p>
-      <w:pPr>
-        <w:rPr>
-          <w:rFonts w:hint="eastAsia"/>
-        </w:rPr>
-      </w:pPr>
       <w:r>
         <w:rPr>
           <w:rFonts w:hint="eastAsia"/>
@@ -5055,11 +4072,6 @@
       </w:r>
     </w:p>
     <w:p>
-      <w:pPr>
-        <w:rPr>
-          <w:rFonts w:hint="eastAsia"/>
-        </w:rPr>
-      </w:pPr>
       <w:r>
         <w:rPr>
           <w:rFonts w:hint="eastAsia"/>
@@ -5100,11 +4112,6 @@
             <w:tcW w:w="1541" w:type="dxa"/>
           </w:tcPr>
           <w:p>
-            <w:pPr>
-              <w:rPr>
-                <w:rFonts w:hint="eastAsia"/>
-              </w:rPr>
-            </w:pPr>
             <w:r>
               <w:rPr>
                 <w:rFonts w:hint="eastAsia"/>
@@ -5118,11 +4125,6 @@
             <w:tcW w:w="3183" w:type="dxa"/>
           </w:tcPr>
           <w:p>
-            <w:pPr>
-              <w:rPr>
-                <w:rFonts w:hint="eastAsia"/>
-              </w:rPr>
-            </w:pPr>
             <w:r>
               <w:rPr>
                 <w:rFonts w:hint="eastAsia"/>
@@ -5136,11 +4138,6 @@
             <w:tcW w:w="1994" w:type="dxa"/>
           </w:tcPr>
           <w:p>
-            <w:pPr>
-              <w:rPr>
-                <w:rFonts w:hint="eastAsia"/>
-              </w:rPr>
-            </w:pPr>
             <w:r>
               <w:rPr>
                 <w:rFonts w:hint="eastAsia"/>
@@ -5154,11 +4151,6 @@
             <w:tcW w:w="1578" w:type="dxa"/>
           </w:tcPr>
           <w:p>
-            <w:pPr>
-              <w:rPr>
-                <w:rFonts w:hint="eastAsia"/>
-              </w:rPr>
-            </w:pPr>
             <w:r>
               <w:t>Optional</w:t>
             </w:r>
@@ -5171,11 +4163,6 @@
             <w:tcW w:w="1541" w:type="dxa"/>
           </w:tcPr>
           <w:p>
-            <w:pPr>
-              <w:rPr>
-                <w:rFonts w:hint="eastAsia"/>
-              </w:rPr>
-            </w:pPr>
             <w:r>
               <w:rPr>
                 <w:rFonts w:hint="eastAsia"/>
@@ -5252,11 +4239,6 @@
             <w:tcW w:w="1776" w:type="dxa"/>
           </w:tcPr>
           <w:p>
-            <w:pPr>
-              <w:rPr>
-                <w:rFonts w:hint="eastAsia"/>
-              </w:rPr>
-            </w:pPr>
             <w:r>
               <w:rPr>
                 <w:rFonts w:hint="eastAsia"/>
@@ -5270,11 +4252,6 @@
             <w:tcW w:w="2514" w:type="dxa"/>
           </w:tcPr>
           <w:p>
-            <w:pPr>
-              <w:rPr>
-                <w:rFonts w:hint="eastAsia"/>
-              </w:rPr>
-            </w:pPr>
             <w:r>
               <w:rPr>
                 <w:rFonts w:hint="eastAsia"/>
@@ -5288,11 +4265,6 @@
             <w:tcW w:w="1823" w:type="dxa"/>
           </w:tcPr>
           <w:p>
-            <w:pPr>
-              <w:rPr>
-                <w:rFonts w:hint="eastAsia"/>
-              </w:rPr>
-            </w:pPr>
             <w:r>
               <w:rPr>
                 <w:rFonts w:hint="eastAsia"/>
@@ -5306,11 +4278,6 @@
             <w:tcW w:w="1823" w:type="dxa"/>
           </w:tcPr>
           <w:p>
-            <w:pPr>
-              <w:rPr>
-                <w:rFonts w:hint="eastAsia"/>
-              </w:rPr>
-            </w:pPr>
             <w:r>
               <w:t>Optional</w:t>
             </w:r>
@@ -5323,11 +4290,6 @@
             <w:tcW w:w="1776" w:type="dxa"/>
           </w:tcPr>
           <w:p>
-            <w:pPr>
-              <w:rPr>
-                <w:rFonts w:hint="eastAsia"/>
-              </w:rPr>
-            </w:pPr>
             <w:r>
               <w:rPr>
                 <w:rFonts w:hint="eastAsia"/>
@@ -5341,11 +4303,6 @@
             <w:tcW w:w="2514" w:type="dxa"/>
           </w:tcPr>
           <w:p>
-            <w:pPr>
-              <w:rPr>
-                <w:rFonts w:hint="eastAsia"/>
-              </w:rPr>
-            </w:pPr>
             <w:r>
               <w:t>task id</w:t>
             </w:r>
@@ -5381,11 +4338,6 @@
             <w:tcW w:w="1776" w:type="dxa"/>
           </w:tcPr>
           <w:p>
-            <w:pPr>
-              <w:rPr>
-                <w:rFonts w:hint="eastAsia"/>
-              </w:rPr>
-            </w:pPr>
             <w:r>
               <w:rPr>
                 <w:rFonts w:hint="eastAsia"/>
@@ -5399,11 +4351,6 @@
             <w:tcW w:w="2514" w:type="dxa"/>
           </w:tcPr>
           <w:p>
-            <w:pPr>
-              <w:rPr>
-                <w:rFonts w:hint="eastAsia"/>
-              </w:rPr>
-            </w:pPr>
             <w:r>
               <w:rPr>
                 <w:rFonts w:hint="eastAsia"/>
@@ -5445,11 +4392,6 @@
             <w:tcW w:w="1776" w:type="dxa"/>
           </w:tcPr>
           <w:p>
-            <w:pPr>
-              <w:rPr>
-                <w:rFonts w:hint="eastAsia"/>
-              </w:rPr>
-            </w:pPr>
             <w:r>
               <w:rPr>
                 <w:rFonts w:hint="eastAsia"/>
@@ -5463,11 +4405,6 @@
             <w:tcW w:w="2514" w:type="dxa"/>
           </w:tcPr>
           <w:p>
-            <w:pPr>
-              <w:rPr>
-                <w:rFonts w:hint="eastAsia"/>
-              </w:rPr>
-            </w:pPr>
             <w:r>
               <w:rPr>
                 <w:rFonts w:hint="eastAsia"/>
@@ -5494,11 +4431,6 @@
             <w:tcW w:w="1823" w:type="dxa"/>
           </w:tcPr>
           <w:p>
-            <w:pPr>
-              <w:rPr>
-                <w:rFonts w:hint="eastAsia"/>
-              </w:rPr>
-            </w:pPr>
             <w:r>
               <w:rPr>
                 <w:rFonts w:hint="eastAsia"/>
@@ -5509,15 +4441,7 @@
         </w:tc>
       </w:tr>
     </w:tbl>
-    <w:p>
-      <w:pPr>
-        <w:rPr>
-          <w:rFonts w:hint="eastAsia"/>
-        </w:rPr>
-      </w:pPr>
-      <w:bookmarkStart w:id="0" w:name="_GoBack"/>
-      <w:bookmarkEnd w:id="0"/>
-    </w:p>
+    <w:p/>
     <w:sectPr>
       <w:pgSz w:w="11906" w:h="16838"/>
       <w:pgMar w:top="1440" w:right="1800" w:bottom="1440" w:left="1800" w:header="851" w:footer="992" w:gutter="0"/>
@@ -6741,7 +5665,7 @@
 </file>
 
 <file path=customXml/itemProps1.xml><?xml version="1.0" encoding="utf-8"?>
-<ds:datastoreItem xmlns:ds="http://schemas.openxmlformats.org/officeDocument/2006/customXml" ds:itemID="{5712BC9F-7F9E-4736-92FC-EED3F4C6AD3C}">
+<ds:datastoreItem xmlns:ds="http://schemas.openxmlformats.org/officeDocument/2006/customXml" ds:itemID="{000F94EB-7C4A-4CFA-9E92-8B44F9E13153}">
   <ds:schemaRefs>
     <ds:schemaRef ds:uri="http://schemas.openxmlformats.org/officeDocument/2006/bibliography"/>
   </ds:schemaRefs>

</xml_diff>